<commit_message>
feat: update pertemuan 10
</commit_message>
<xml_diff>
--- a/Week-9/2B_praktikum9_231511039_Daiva Raditya Pradipa.docx
+++ b/Week-9/2B_praktikum9_231511039_Daiva Raditya Pradipa.docx
@@ -60,20 +60,159 @@
           <w:szCs w:val="23"/>
         </w:rPr>
       </w:pPr>
+      <w:proofErr w:type="spellStart"/>
       <w:r>
         <w:rPr>
           <w:sz w:val="23"/>
           <w:szCs w:val="23"/>
         </w:rPr>
-        <w:t xml:space="preserve">Diajukan untuk memenuhi salat satu tugas praktikum Mata kuliah </w:t>
-      </w:r>
+        <w:t>Diajukan</w:t>
+      </w:r>
+      <w:proofErr w:type="spellEnd"/>
       <w:r>
         <w:rPr>
           <w:sz w:val="23"/>
           <w:szCs w:val="23"/>
         </w:rPr>
-        <w:t>Pemrograman Berorientasi Objek</w:t>
-      </w:r>
+        <w:t xml:space="preserve"> </w:t>
+      </w:r>
+      <w:proofErr w:type="spellStart"/>
+      <w:r>
+        <w:rPr>
+          <w:sz w:val="23"/>
+          <w:szCs w:val="23"/>
+        </w:rPr>
+        <w:t>untuk</w:t>
+      </w:r>
+      <w:proofErr w:type="spellEnd"/>
+      <w:r>
+        <w:rPr>
+          <w:sz w:val="23"/>
+          <w:szCs w:val="23"/>
+        </w:rPr>
+        <w:t xml:space="preserve"> </w:t>
+      </w:r>
+      <w:proofErr w:type="spellStart"/>
+      <w:r>
+        <w:rPr>
+          <w:sz w:val="23"/>
+          <w:szCs w:val="23"/>
+        </w:rPr>
+        <w:t>memenuhi</w:t>
+      </w:r>
+      <w:proofErr w:type="spellEnd"/>
+      <w:r>
+        <w:rPr>
+          <w:sz w:val="23"/>
+          <w:szCs w:val="23"/>
+        </w:rPr>
+        <w:t xml:space="preserve"> salat </w:t>
+      </w:r>
+      <w:proofErr w:type="spellStart"/>
+      <w:r>
+        <w:rPr>
+          <w:sz w:val="23"/>
+          <w:szCs w:val="23"/>
+        </w:rPr>
+        <w:t>satu</w:t>
+      </w:r>
+      <w:proofErr w:type="spellEnd"/>
+      <w:r>
+        <w:rPr>
+          <w:sz w:val="23"/>
+          <w:szCs w:val="23"/>
+        </w:rPr>
+        <w:t xml:space="preserve"> </w:t>
+      </w:r>
+      <w:proofErr w:type="spellStart"/>
+      <w:r>
+        <w:rPr>
+          <w:sz w:val="23"/>
+          <w:szCs w:val="23"/>
+        </w:rPr>
+        <w:t>tugas</w:t>
+      </w:r>
+      <w:proofErr w:type="spellEnd"/>
+      <w:r>
+        <w:rPr>
+          <w:sz w:val="23"/>
+          <w:szCs w:val="23"/>
+        </w:rPr>
+        <w:t xml:space="preserve"> </w:t>
+      </w:r>
+      <w:proofErr w:type="spellStart"/>
+      <w:r>
+        <w:rPr>
+          <w:sz w:val="23"/>
+          <w:szCs w:val="23"/>
+        </w:rPr>
+        <w:t>praktikum</w:t>
+      </w:r>
+      <w:proofErr w:type="spellEnd"/>
+      <w:r>
+        <w:rPr>
+          <w:sz w:val="23"/>
+          <w:szCs w:val="23"/>
+        </w:rPr>
+        <w:t xml:space="preserve"> Mata </w:t>
+      </w:r>
+      <w:proofErr w:type="spellStart"/>
+      <w:r>
+        <w:rPr>
+          <w:sz w:val="23"/>
+          <w:szCs w:val="23"/>
+        </w:rPr>
+        <w:t>kuliah</w:t>
+      </w:r>
+      <w:proofErr w:type="spellEnd"/>
+      <w:r>
+        <w:rPr>
+          <w:sz w:val="23"/>
+          <w:szCs w:val="23"/>
+        </w:rPr>
+        <w:t xml:space="preserve"> </w:t>
+      </w:r>
+      <w:proofErr w:type="spellStart"/>
+      <w:r>
+        <w:rPr>
+          <w:sz w:val="23"/>
+          <w:szCs w:val="23"/>
+        </w:rPr>
+        <w:t>Pemrograman</w:t>
+      </w:r>
+      <w:proofErr w:type="spellEnd"/>
+      <w:r>
+        <w:rPr>
+          <w:sz w:val="23"/>
+          <w:szCs w:val="23"/>
+        </w:rPr>
+        <w:t xml:space="preserve"> </w:t>
+      </w:r>
+      <w:proofErr w:type="spellStart"/>
+      <w:r>
+        <w:rPr>
+          <w:sz w:val="23"/>
+          <w:szCs w:val="23"/>
+        </w:rPr>
+        <w:t>Berorientasi</w:t>
+      </w:r>
+      <w:proofErr w:type="spellEnd"/>
+      <w:r>
+        <w:rPr>
+          <w:sz w:val="23"/>
+          <w:szCs w:val="23"/>
+        </w:rPr>
+        <w:t xml:space="preserve"> </w:t>
+      </w:r>
+      <w:proofErr w:type="spellStart"/>
+      <w:r>
+        <w:rPr>
+          <w:sz w:val="23"/>
+          <w:szCs w:val="23"/>
+        </w:rPr>
+        <w:t>Objek</w:t>
+      </w:r>
+      <w:proofErr w:type="spellEnd"/>
     </w:p>
     <w:p>
       <w:pPr>
@@ -302,6 +441,7 @@
           <w:szCs w:val="28"/>
         </w:rPr>
       </w:pPr>
+      <w:proofErr w:type="spellStart"/>
       <w:r>
         <w:rPr>
           <w:b/>
@@ -309,41 +449,39 @@
           <w:sz w:val="28"/>
           <w:szCs w:val="28"/>
         </w:rPr>
-        <w:t>Disusun Oleh:</w:t>
-      </w:r>
-    </w:p>
-    <w:p>
-      <w:pPr>
-        <w:pStyle w:val="Default"/>
-        <w:jc w:val="center"/>
+        <w:t>Disusun</w:t>
+      </w:r>
+      <w:proofErr w:type="spellEnd"/>
+      <w:r>
         <w:rPr>
           <w:b/>
           <w:bCs/>
           <w:sz w:val="28"/>
           <w:szCs w:val="28"/>
         </w:rPr>
-      </w:pPr>
-      <w:r>
+        <w:t xml:space="preserve"> Oleh:</w:t>
+      </w:r>
+    </w:p>
+    <w:p>
+      <w:pPr>
+        <w:pStyle w:val="Default"/>
+        <w:jc w:val="center"/>
         <w:rPr>
           <w:b/>
           <w:bCs/>
           <w:sz w:val="28"/>
           <w:szCs w:val="28"/>
         </w:rPr>
-        <w:t>Daiva Raditya Pradipa (231511039)</w:t>
-      </w:r>
-    </w:p>
-    <w:p>
-      <w:pPr>
-        <w:pStyle w:val="Default"/>
-        <w:jc w:val="center"/>
+      </w:pPr>
+      <w:r>
         <w:rPr>
           <w:b/>
           <w:bCs/>
           <w:sz w:val="28"/>
           <w:szCs w:val="28"/>
         </w:rPr>
-      </w:pPr>
+        <w:t>Daiva Raditya Pradipa (231511039)</w:t>
+      </w:r>
     </w:p>
     <w:p>
       <w:pPr>
@@ -374,6 +512,18 @@
         <w:pStyle w:val="Default"/>
         <w:jc w:val="center"/>
         <w:rPr>
+          <w:b/>
+          <w:bCs/>
+          <w:sz w:val="28"/>
+          <w:szCs w:val="28"/>
+        </w:rPr>
+      </w:pPr>
+    </w:p>
+    <w:p>
+      <w:pPr>
+        <w:pStyle w:val="Default"/>
+        <w:jc w:val="center"/>
+        <w:rPr>
           <w:sz w:val="28"/>
           <w:szCs w:val="28"/>
         </w:rPr>
@@ -390,6 +540,7 @@
           <w:szCs w:val="32"/>
         </w:rPr>
       </w:pPr>
+      <w:proofErr w:type="spellStart"/>
       <w:r>
         <w:rPr>
           <w:b/>
@@ -397,8 +548,9 @@
           <w:sz w:val="32"/>
           <w:szCs w:val="32"/>
         </w:rPr>
-        <w:t xml:space="preserve">Jurusan Teknik </w:t>
-      </w:r>
+        <w:t>Jurusan</w:t>
+      </w:r>
+      <w:proofErr w:type="spellEnd"/>
       <w:r>
         <w:rPr>
           <w:b/>
@@ -406,18 +558,9 @@
           <w:sz w:val="32"/>
           <w:szCs w:val="32"/>
         </w:rPr>
-        <w:t>Komputer dan Informatika</w:t>
-      </w:r>
-    </w:p>
-    <w:p>
-      <w:pPr>
-        <w:pStyle w:val="Default"/>
-        <w:jc w:val="center"/>
-        <w:rPr>
-          <w:sz w:val="32"/>
-          <w:szCs w:val="32"/>
-        </w:rPr>
-      </w:pPr>
+        <w:t xml:space="preserve"> Teknik </w:t>
+      </w:r>
+      <w:proofErr w:type="spellStart"/>
       <w:r>
         <w:rPr>
           <w:b/>
@@ -425,8 +568,9 @@
           <w:sz w:val="32"/>
           <w:szCs w:val="32"/>
         </w:rPr>
-        <w:t>Program Studi D-</w:t>
-      </w:r>
+        <w:t>Komputer</w:t>
+      </w:r>
+      <w:proofErr w:type="spellEnd"/>
       <w:r>
         <w:rPr>
           <w:b/>
@@ -434,8 +578,9 @@
           <w:sz w:val="32"/>
           <w:szCs w:val="32"/>
         </w:rPr>
-        <w:t>3</w:t>
-      </w:r>
+        <w:t xml:space="preserve"> dan </w:t>
+      </w:r>
+      <w:proofErr w:type="spellStart"/>
       <w:r>
         <w:rPr>
           <w:b/>
@@ -443,8 +588,19 @@
           <w:sz w:val="32"/>
           <w:szCs w:val="32"/>
         </w:rPr>
-        <w:t xml:space="preserve"> Teknik</w:t>
-      </w:r>
+        <w:t>Informatika</w:t>
+      </w:r>
+      <w:proofErr w:type="spellEnd"/>
+    </w:p>
+    <w:p>
+      <w:pPr>
+        <w:pStyle w:val="Default"/>
+        <w:jc w:val="center"/>
+        <w:rPr>
+          <w:sz w:val="32"/>
+          <w:szCs w:val="32"/>
+        </w:rPr>
+      </w:pPr>
       <w:r>
         <w:rPr>
           <w:b/>
@@ -452,18 +608,8 @@
           <w:sz w:val="32"/>
           <w:szCs w:val="32"/>
         </w:rPr>
-        <w:t xml:space="preserve"> Informatika</w:t>
-      </w:r>
-    </w:p>
-    <w:p>
-      <w:pPr>
-        <w:pStyle w:val="Default"/>
-        <w:jc w:val="center"/>
-        <w:rPr>
-          <w:sz w:val="32"/>
-          <w:szCs w:val="32"/>
-        </w:rPr>
-      </w:pPr>
+        <w:t>Program Studi D-</w:t>
+      </w:r>
       <w:r>
         <w:rPr>
           <w:b/>
@@ -471,7 +617,66 @@
           <w:sz w:val="32"/>
           <w:szCs w:val="32"/>
         </w:rPr>
-        <w:t>Politeknik Negeri Bandung</w:t>
+        <w:t>3</w:t>
+      </w:r>
+      <w:r>
+        <w:rPr>
+          <w:b/>
+          <w:bCs/>
+          <w:sz w:val="32"/>
+          <w:szCs w:val="32"/>
+        </w:rPr>
+        <w:t xml:space="preserve"> Teknik</w:t>
+      </w:r>
+      <w:r>
+        <w:rPr>
+          <w:b/>
+          <w:bCs/>
+          <w:sz w:val="32"/>
+          <w:szCs w:val="32"/>
+        </w:rPr>
+        <w:t xml:space="preserve"> </w:t>
+      </w:r>
+      <w:proofErr w:type="spellStart"/>
+      <w:r>
+        <w:rPr>
+          <w:b/>
+          <w:bCs/>
+          <w:sz w:val="32"/>
+          <w:szCs w:val="32"/>
+        </w:rPr>
+        <w:t>Informatika</w:t>
+      </w:r>
+      <w:proofErr w:type="spellEnd"/>
+    </w:p>
+    <w:p>
+      <w:pPr>
+        <w:pStyle w:val="Default"/>
+        <w:jc w:val="center"/>
+        <w:rPr>
+          <w:sz w:val="32"/>
+          <w:szCs w:val="32"/>
+        </w:rPr>
+      </w:pPr>
+      <w:proofErr w:type="spellStart"/>
+      <w:r>
+        <w:rPr>
+          <w:b/>
+          <w:bCs/>
+          <w:sz w:val="32"/>
+          <w:szCs w:val="32"/>
+        </w:rPr>
+        <w:t>Politeknik</w:t>
+      </w:r>
+      <w:proofErr w:type="spellEnd"/>
+      <w:r>
+        <w:rPr>
+          <w:b/>
+          <w:bCs/>
+          <w:sz w:val="32"/>
+          <w:szCs w:val="32"/>
+        </w:rPr>
+        <w:t xml:space="preserve"> Negeri Bandung</w:t>
       </w:r>
     </w:p>
     <w:p>
@@ -551,7 +756,29 @@
           <w:szCs w:val="24"/>
         </w:rPr>
         <w:lastRenderedPageBreak/>
-        <w:t>Studi kasus 1</w:t>
+        <w:t xml:space="preserve">Studi </w:t>
+      </w:r>
+      <w:proofErr w:type="spellStart"/>
+      <w:r>
+        <w:rPr>
+          <w:rFonts w:ascii="Times New Roman" w:hAnsi="Times New Roman" w:cs="Times New Roman"/>
+          <w:b/>
+          <w:bCs/>
+          <w:sz w:val="24"/>
+          <w:szCs w:val="24"/>
+        </w:rPr>
+        <w:t>kasus</w:t>
+      </w:r>
+      <w:proofErr w:type="spellEnd"/>
+      <w:r>
+        <w:rPr>
+          <w:rFonts w:ascii="Times New Roman" w:hAnsi="Times New Roman" w:cs="Times New Roman"/>
+          <w:b/>
+          <w:bCs/>
+          <w:sz w:val="24"/>
+          <w:szCs w:val="24"/>
+        </w:rPr>
+        <w:t xml:space="preserve"> 1</w:t>
       </w:r>
     </w:p>
     <w:p>
@@ -643,6 +870,7 @@
           <w:szCs w:val="24"/>
         </w:rPr>
       </w:pPr>
+      <w:proofErr w:type="spellStart"/>
       <w:r>
         <w:rPr>
           <w:rFonts w:ascii="Times New Roman" w:hAnsi="Times New Roman" w:cs="Times New Roman"/>
@@ -651,6 +879,7 @@
         </w:rPr>
         <w:t>Penjelasan</w:t>
       </w:r>
+      <w:proofErr w:type="spellEnd"/>
     </w:p>
     <w:p>
       <w:pPr>
@@ -672,7 +901,25 @@
           <w:sz w:val="24"/>
           <w:szCs w:val="24"/>
         </w:rPr>
-        <w:t>Run CountLetters and enter a phrase, that is, more than one word with spaces or other punctuation in between. It should throw an</w:t>
+        <w:t xml:space="preserve">Run </w:t>
+      </w:r>
+      <w:proofErr w:type="spellStart"/>
+      <w:r>
+        <w:rPr>
+          <w:rFonts w:ascii="Times New Roman" w:hAnsi="Times New Roman" w:cs="Times New Roman"/>
+          <w:sz w:val="24"/>
+          <w:szCs w:val="24"/>
+        </w:rPr>
+        <w:t>CountLetters</w:t>
+      </w:r>
+      <w:proofErr w:type="spellEnd"/>
+      <w:r>
+        <w:rPr>
+          <w:rFonts w:ascii="Times New Roman" w:hAnsi="Times New Roman" w:cs="Times New Roman"/>
+          <w:sz w:val="24"/>
+          <w:szCs w:val="24"/>
+        </w:rPr>
+        <w:t xml:space="preserve"> and enter a phrase, that is, more than one word with spaces or other punctuation in between. It should throw an</w:t>
       </w:r>
       <w:r>
         <w:rPr>
@@ -682,13 +929,41 @@
         </w:rPr>
         <w:t xml:space="preserve"> </w:t>
       </w:r>
-      <w:r>
-        <w:rPr>
-          <w:rFonts w:ascii="Times New Roman" w:hAnsi="Times New Roman" w:cs="Times New Roman"/>
-          <w:sz w:val="24"/>
-          <w:szCs w:val="24"/>
-        </w:rPr>
-        <w:t xml:space="preserve">ArrayIndexOutOfBoundsException, because a non-letter will generate an index that is not between 0 and 25. It might be desirable to allow non-letter characters, but not count them. Of course, you could explicitly test the value of the character to see if it is between 'A' and 'Z'. However, an alternative is to go ahead and use the translated character as an index, and catch an ArrayIndexOutOfBoundsException if it occurs. Since you want don't want to do anything when a non-letter occurs, the handler will be empty. Modify this method to do this as follows: </w:t>
+      <w:proofErr w:type="spellStart"/>
+      <w:r>
+        <w:rPr>
+          <w:rFonts w:ascii="Times New Roman" w:hAnsi="Times New Roman" w:cs="Times New Roman"/>
+          <w:sz w:val="24"/>
+          <w:szCs w:val="24"/>
+        </w:rPr>
+        <w:t>ArrayIndexOutOfBoundsException</w:t>
+      </w:r>
+      <w:proofErr w:type="spellEnd"/>
+      <w:r>
+        <w:rPr>
+          <w:rFonts w:ascii="Times New Roman" w:hAnsi="Times New Roman" w:cs="Times New Roman"/>
+          <w:sz w:val="24"/>
+          <w:szCs w:val="24"/>
+        </w:rPr>
+        <w:t xml:space="preserve">, because a non-letter will generate an index that is not between 0 and 25. It might be desirable to allow non-letter characters, but not count them. Of course, you could explicitly test the value of the character to see if it is between 'A' and 'Z'. However, an alternative is to go ahead and use the translated character as an index, and catch an </w:t>
+      </w:r>
+      <w:proofErr w:type="spellStart"/>
+      <w:r>
+        <w:rPr>
+          <w:rFonts w:ascii="Times New Roman" w:hAnsi="Times New Roman" w:cs="Times New Roman"/>
+          <w:sz w:val="24"/>
+          <w:szCs w:val="24"/>
+        </w:rPr>
+        <w:t>ArrayIndexOutOfBoundsException</w:t>
+      </w:r>
+      <w:proofErr w:type="spellEnd"/>
+      <w:r>
+        <w:rPr>
+          <w:rFonts w:ascii="Times New Roman" w:hAnsi="Times New Roman" w:cs="Times New Roman"/>
+          <w:sz w:val="24"/>
+          <w:szCs w:val="24"/>
+        </w:rPr>
+        <w:t xml:space="preserve"> if it occurs. Since you want don't want to do anything when a non-letter occurs, the handler will be empty. Modify this method to do this as follows: </w:t>
       </w:r>
     </w:p>
     <w:p>
@@ -871,8 +1146,342 @@
           <w:sz w:val="24"/>
           <w:szCs w:val="24"/>
         </w:rPr>
-        <w:t>Program dapat tetap berjalan meskipun terdapat character non letter pada data yang kita inputkan pada program. Dimana sebelum kita mengimplementasikan exception pada for loop dan kita mencoba menginputkan data yang mengandung karakter non letter, program akan menampilkan error sebagai berikut</w:t>
-      </w:r>
+        <w:t xml:space="preserve">Program </w:t>
+      </w:r>
+      <w:proofErr w:type="spellStart"/>
+      <w:r>
+        <w:rPr>
+          <w:rFonts w:ascii="Times New Roman" w:hAnsi="Times New Roman" w:cs="Times New Roman"/>
+          <w:sz w:val="24"/>
+          <w:szCs w:val="24"/>
+        </w:rPr>
+        <w:t>dapat</w:t>
+      </w:r>
+      <w:proofErr w:type="spellEnd"/>
+      <w:r>
+        <w:rPr>
+          <w:rFonts w:ascii="Times New Roman" w:hAnsi="Times New Roman" w:cs="Times New Roman"/>
+          <w:sz w:val="24"/>
+          <w:szCs w:val="24"/>
+        </w:rPr>
+        <w:t xml:space="preserve"> </w:t>
+      </w:r>
+      <w:proofErr w:type="spellStart"/>
+      <w:r>
+        <w:rPr>
+          <w:rFonts w:ascii="Times New Roman" w:hAnsi="Times New Roman" w:cs="Times New Roman"/>
+          <w:sz w:val="24"/>
+          <w:szCs w:val="24"/>
+        </w:rPr>
+        <w:t>tetap</w:t>
+      </w:r>
+      <w:proofErr w:type="spellEnd"/>
+      <w:r>
+        <w:rPr>
+          <w:rFonts w:ascii="Times New Roman" w:hAnsi="Times New Roman" w:cs="Times New Roman"/>
+          <w:sz w:val="24"/>
+          <w:szCs w:val="24"/>
+        </w:rPr>
+        <w:t xml:space="preserve"> </w:t>
+      </w:r>
+      <w:proofErr w:type="spellStart"/>
+      <w:r>
+        <w:rPr>
+          <w:rFonts w:ascii="Times New Roman" w:hAnsi="Times New Roman" w:cs="Times New Roman"/>
+          <w:sz w:val="24"/>
+          <w:szCs w:val="24"/>
+        </w:rPr>
+        <w:t>berjalan</w:t>
+      </w:r>
+      <w:proofErr w:type="spellEnd"/>
+      <w:r>
+        <w:rPr>
+          <w:rFonts w:ascii="Times New Roman" w:hAnsi="Times New Roman" w:cs="Times New Roman"/>
+          <w:sz w:val="24"/>
+          <w:szCs w:val="24"/>
+        </w:rPr>
+        <w:t xml:space="preserve"> </w:t>
+      </w:r>
+      <w:proofErr w:type="spellStart"/>
+      <w:r>
+        <w:rPr>
+          <w:rFonts w:ascii="Times New Roman" w:hAnsi="Times New Roman" w:cs="Times New Roman"/>
+          <w:sz w:val="24"/>
+          <w:szCs w:val="24"/>
+        </w:rPr>
+        <w:t>meskipun</w:t>
+      </w:r>
+      <w:proofErr w:type="spellEnd"/>
+      <w:r>
+        <w:rPr>
+          <w:rFonts w:ascii="Times New Roman" w:hAnsi="Times New Roman" w:cs="Times New Roman"/>
+          <w:sz w:val="24"/>
+          <w:szCs w:val="24"/>
+        </w:rPr>
+        <w:t xml:space="preserve"> </w:t>
+      </w:r>
+      <w:proofErr w:type="spellStart"/>
+      <w:r>
+        <w:rPr>
+          <w:rFonts w:ascii="Times New Roman" w:hAnsi="Times New Roman" w:cs="Times New Roman"/>
+          <w:sz w:val="24"/>
+          <w:szCs w:val="24"/>
+        </w:rPr>
+        <w:t>terdapat</w:t>
+      </w:r>
+      <w:proofErr w:type="spellEnd"/>
+      <w:r>
+        <w:rPr>
+          <w:rFonts w:ascii="Times New Roman" w:hAnsi="Times New Roman" w:cs="Times New Roman"/>
+          <w:sz w:val="24"/>
+          <w:szCs w:val="24"/>
+        </w:rPr>
+        <w:t xml:space="preserve"> character non letter pada data yang </w:t>
+      </w:r>
+      <w:proofErr w:type="spellStart"/>
+      <w:r>
+        <w:rPr>
+          <w:rFonts w:ascii="Times New Roman" w:hAnsi="Times New Roman" w:cs="Times New Roman"/>
+          <w:sz w:val="24"/>
+          <w:szCs w:val="24"/>
+        </w:rPr>
+        <w:t>kita</w:t>
+      </w:r>
+      <w:proofErr w:type="spellEnd"/>
+      <w:r>
+        <w:rPr>
+          <w:rFonts w:ascii="Times New Roman" w:hAnsi="Times New Roman" w:cs="Times New Roman"/>
+          <w:sz w:val="24"/>
+          <w:szCs w:val="24"/>
+        </w:rPr>
+        <w:t xml:space="preserve"> </w:t>
+      </w:r>
+      <w:proofErr w:type="spellStart"/>
+      <w:r>
+        <w:rPr>
+          <w:rFonts w:ascii="Times New Roman" w:hAnsi="Times New Roman" w:cs="Times New Roman"/>
+          <w:sz w:val="24"/>
+          <w:szCs w:val="24"/>
+        </w:rPr>
+        <w:t>inputkan</w:t>
+      </w:r>
+      <w:proofErr w:type="spellEnd"/>
+      <w:r>
+        <w:rPr>
+          <w:rFonts w:ascii="Times New Roman" w:hAnsi="Times New Roman" w:cs="Times New Roman"/>
+          <w:sz w:val="24"/>
+          <w:szCs w:val="24"/>
+        </w:rPr>
+        <w:t xml:space="preserve"> pada program. Dimana </w:t>
+      </w:r>
+      <w:proofErr w:type="spellStart"/>
+      <w:r>
+        <w:rPr>
+          <w:rFonts w:ascii="Times New Roman" w:hAnsi="Times New Roman" w:cs="Times New Roman"/>
+          <w:sz w:val="24"/>
+          <w:szCs w:val="24"/>
+        </w:rPr>
+        <w:t>sebelum</w:t>
+      </w:r>
+      <w:proofErr w:type="spellEnd"/>
+      <w:r>
+        <w:rPr>
+          <w:rFonts w:ascii="Times New Roman" w:hAnsi="Times New Roman" w:cs="Times New Roman"/>
+          <w:sz w:val="24"/>
+          <w:szCs w:val="24"/>
+        </w:rPr>
+        <w:t xml:space="preserve"> </w:t>
+      </w:r>
+      <w:proofErr w:type="spellStart"/>
+      <w:r>
+        <w:rPr>
+          <w:rFonts w:ascii="Times New Roman" w:hAnsi="Times New Roman" w:cs="Times New Roman"/>
+          <w:sz w:val="24"/>
+          <w:szCs w:val="24"/>
+        </w:rPr>
+        <w:t>kita</w:t>
+      </w:r>
+      <w:proofErr w:type="spellEnd"/>
+      <w:r>
+        <w:rPr>
+          <w:rFonts w:ascii="Times New Roman" w:hAnsi="Times New Roman" w:cs="Times New Roman"/>
+          <w:sz w:val="24"/>
+          <w:szCs w:val="24"/>
+        </w:rPr>
+        <w:t xml:space="preserve"> </w:t>
+      </w:r>
+      <w:proofErr w:type="spellStart"/>
+      <w:r>
+        <w:rPr>
+          <w:rFonts w:ascii="Times New Roman" w:hAnsi="Times New Roman" w:cs="Times New Roman"/>
+          <w:sz w:val="24"/>
+          <w:szCs w:val="24"/>
+        </w:rPr>
+        <w:t>mengimplementasikan</w:t>
+      </w:r>
+      <w:proofErr w:type="spellEnd"/>
+      <w:r>
+        <w:rPr>
+          <w:rFonts w:ascii="Times New Roman" w:hAnsi="Times New Roman" w:cs="Times New Roman"/>
+          <w:sz w:val="24"/>
+          <w:szCs w:val="24"/>
+        </w:rPr>
+        <w:t xml:space="preserve"> exception pada for loop dan </w:t>
+      </w:r>
+      <w:proofErr w:type="spellStart"/>
+      <w:r>
+        <w:rPr>
+          <w:rFonts w:ascii="Times New Roman" w:hAnsi="Times New Roman" w:cs="Times New Roman"/>
+          <w:sz w:val="24"/>
+          <w:szCs w:val="24"/>
+        </w:rPr>
+        <w:t>kita</w:t>
+      </w:r>
+      <w:proofErr w:type="spellEnd"/>
+      <w:r>
+        <w:rPr>
+          <w:rFonts w:ascii="Times New Roman" w:hAnsi="Times New Roman" w:cs="Times New Roman"/>
+          <w:sz w:val="24"/>
+          <w:szCs w:val="24"/>
+        </w:rPr>
+        <w:t xml:space="preserve"> </w:t>
+      </w:r>
+      <w:proofErr w:type="spellStart"/>
+      <w:r>
+        <w:rPr>
+          <w:rFonts w:ascii="Times New Roman" w:hAnsi="Times New Roman" w:cs="Times New Roman"/>
+          <w:sz w:val="24"/>
+          <w:szCs w:val="24"/>
+        </w:rPr>
+        <w:t>mencoba</w:t>
+      </w:r>
+      <w:proofErr w:type="spellEnd"/>
+      <w:r>
+        <w:rPr>
+          <w:rFonts w:ascii="Times New Roman" w:hAnsi="Times New Roman" w:cs="Times New Roman"/>
+          <w:sz w:val="24"/>
+          <w:szCs w:val="24"/>
+        </w:rPr>
+        <w:t xml:space="preserve"> </w:t>
+      </w:r>
+      <w:proofErr w:type="spellStart"/>
+      <w:r>
+        <w:rPr>
+          <w:rFonts w:ascii="Times New Roman" w:hAnsi="Times New Roman" w:cs="Times New Roman"/>
+          <w:sz w:val="24"/>
+          <w:szCs w:val="24"/>
+        </w:rPr>
+        <w:t>menginputkan</w:t>
+      </w:r>
+      <w:proofErr w:type="spellEnd"/>
+      <w:r>
+        <w:rPr>
+          <w:rFonts w:ascii="Times New Roman" w:hAnsi="Times New Roman" w:cs="Times New Roman"/>
+          <w:sz w:val="24"/>
+          <w:szCs w:val="24"/>
+        </w:rPr>
+        <w:t xml:space="preserve"> data yang </w:t>
+      </w:r>
+      <w:proofErr w:type="spellStart"/>
+      <w:r>
+        <w:rPr>
+          <w:rFonts w:ascii="Times New Roman" w:hAnsi="Times New Roman" w:cs="Times New Roman"/>
+          <w:sz w:val="24"/>
+          <w:szCs w:val="24"/>
+        </w:rPr>
+        <w:t>mengandung</w:t>
+      </w:r>
+      <w:proofErr w:type="spellEnd"/>
+      <w:r>
+        <w:rPr>
+          <w:rFonts w:ascii="Times New Roman" w:hAnsi="Times New Roman" w:cs="Times New Roman"/>
+          <w:sz w:val="24"/>
+          <w:szCs w:val="24"/>
+        </w:rPr>
+        <w:t xml:space="preserve"> </w:t>
+      </w:r>
+      <w:proofErr w:type="spellStart"/>
+      <w:r>
+        <w:rPr>
+          <w:rFonts w:ascii="Times New Roman" w:hAnsi="Times New Roman" w:cs="Times New Roman"/>
+          <w:sz w:val="24"/>
+          <w:szCs w:val="24"/>
+        </w:rPr>
+        <w:t>karakter</w:t>
+      </w:r>
+      <w:proofErr w:type="spellEnd"/>
+      <w:r>
+        <w:rPr>
+          <w:rFonts w:ascii="Times New Roman" w:hAnsi="Times New Roman" w:cs="Times New Roman"/>
+          <w:sz w:val="24"/>
+          <w:szCs w:val="24"/>
+        </w:rPr>
+        <w:t xml:space="preserve"> non letter, program </w:t>
+      </w:r>
+      <w:proofErr w:type="spellStart"/>
+      <w:r>
+        <w:rPr>
+          <w:rFonts w:ascii="Times New Roman" w:hAnsi="Times New Roman" w:cs="Times New Roman"/>
+          <w:sz w:val="24"/>
+          <w:szCs w:val="24"/>
+        </w:rPr>
+        <w:t>akan</w:t>
+      </w:r>
+      <w:proofErr w:type="spellEnd"/>
+      <w:r>
+        <w:rPr>
+          <w:rFonts w:ascii="Times New Roman" w:hAnsi="Times New Roman" w:cs="Times New Roman"/>
+          <w:sz w:val="24"/>
+          <w:szCs w:val="24"/>
+        </w:rPr>
+        <w:t xml:space="preserve"> </w:t>
+      </w:r>
+      <w:proofErr w:type="spellStart"/>
+      <w:r>
+        <w:rPr>
+          <w:rFonts w:ascii="Times New Roman" w:hAnsi="Times New Roman" w:cs="Times New Roman"/>
+          <w:sz w:val="24"/>
+          <w:szCs w:val="24"/>
+        </w:rPr>
+        <w:t>menampilkan</w:t>
+      </w:r>
+      <w:proofErr w:type="spellEnd"/>
+      <w:r>
+        <w:rPr>
+          <w:rFonts w:ascii="Times New Roman" w:hAnsi="Times New Roman" w:cs="Times New Roman"/>
+          <w:sz w:val="24"/>
+          <w:szCs w:val="24"/>
+        </w:rPr>
+        <w:t xml:space="preserve"> error </w:t>
+      </w:r>
+      <w:proofErr w:type="spellStart"/>
+      <w:r>
+        <w:rPr>
+          <w:rFonts w:ascii="Times New Roman" w:hAnsi="Times New Roman" w:cs="Times New Roman"/>
+          <w:sz w:val="24"/>
+          <w:szCs w:val="24"/>
+        </w:rPr>
+        <w:t>sebagai</w:t>
+      </w:r>
+      <w:proofErr w:type="spellEnd"/>
+      <w:r>
+        <w:rPr>
+          <w:rFonts w:ascii="Times New Roman" w:hAnsi="Times New Roman" w:cs="Times New Roman"/>
+          <w:sz w:val="24"/>
+          <w:szCs w:val="24"/>
+        </w:rPr>
+        <w:t xml:space="preserve"> </w:t>
+      </w:r>
+      <w:proofErr w:type="spellStart"/>
+      <w:r>
+        <w:rPr>
+          <w:rFonts w:ascii="Times New Roman" w:hAnsi="Times New Roman" w:cs="Times New Roman"/>
+          <w:sz w:val="24"/>
+          <w:szCs w:val="24"/>
+        </w:rPr>
+        <w:t>berikut</w:t>
+      </w:r>
+      <w:proofErr w:type="spellEnd"/>
     </w:p>
     <w:p>
       <w:pPr>
@@ -946,47 +1555,823 @@
           <w:sz w:val="24"/>
           <w:szCs w:val="24"/>
         </w:rPr>
-        <w:t xml:space="preserve">Hal ini dikarenakan program hanya dapat memproses data berupa kata. </w:t>
-      </w:r>
-      <w:r>
-        <w:rPr>
-          <w:rFonts w:ascii="Times New Roman" w:hAnsi="Times New Roman" w:cs="Times New Roman"/>
-          <w:sz w:val="24"/>
-          <w:szCs w:val="24"/>
-        </w:rPr>
-        <w:t xml:space="preserve">Maka dari itu, kita menggunakan exception di dalam for loop untuk memastikan bahwa program tetap berjalan meskipun terdapat karakter yang tidak </w:t>
-      </w:r>
-      <w:r>
-        <w:rPr>
-          <w:rFonts w:ascii="Times New Roman" w:hAnsi="Times New Roman" w:cs="Times New Roman"/>
-          <w:sz w:val="24"/>
-          <w:szCs w:val="24"/>
-        </w:rPr>
-        <w:t>karakter yang tidak dapat ditangan program</w:t>
-      </w:r>
-      <w:r>
-        <w:rPr>
-          <w:rFonts w:ascii="Times New Roman" w:hAnsi="Times New Roman" w:cs="Times New Roman"/>
-          <w:sz w:val="24"/>
-          <w:szCs w:val="24"/>
-        </w:rPr>
-        <w:t xml:space="preserve">, seperti spasi atau </w:t>
-      </w:r>
-      <w:r>
-        <w:rPr>
-          <w:rFonts w:ascii="Times New Roman" w:hAnsi="Times New Roman" w:cs="Times New Roman"/>
-          <w:sz w:val="24"/>
-          <w:szCs w:val="24"/>
-        </w:rPr>
-        <w:t>symbol dengan exception yang menghandle karakter-karakter tersebut</w:t>
-      </w:r>
-      <w:r>
-        <w:rPr>
-          <w:rFonts w:ascii="Times New Roman" w:hAnsi="Times New Roman" w:cs="Times New Roman"/>
-          <w:sz w:val="24"/>
-          <w:szCs w:val="24"/>
-        </w:rPr>
-        <w:t>. Dengan demikian, proses penghitungan huruf dalam kata akan tetap dieksekusi, meskipun ada karakter non-huruf yang muncul.</w:t>
+        <w:t xml:space="preserve">Hal </w:t>
+      </w:r>
+      <w:proofErr w:type="spellStart"/>
+      <w:r>
+        <w:rPr>
+          <w:rFonts w:ascii="Times New Roman" w:hAnsi="Times New Roman" w:cs="Times New Roman"/>
+          <w:sz w:val="24"/>
+          <w:szCs w:val="24"/>
+        </w:rPr>
+        <w:t>ini</w:t>
+      </w:r>
+      <w:proofErr w:type="spellEnd"/>
+      <w:r>
+        <w:rPr>
+          <w:rFonts w:ascii="Times New Roman" w:hAnsi="Times New Roman" w:cs="Times New Roman"/>
+          <w:sz w:val="24"/>
+          <w:szCs w:val="24"/>
+        </w:rPr>
+        <w:t xml:space="preserve"> </w:t>
+      </w:r>
+      <w:proofErr w:type="spellStart"/>
+      <w:r>
+        <w:rPr>
+          <w:rFonts w:ascii="Times New Roman" w:hAnsi="Times New Roman" w:cs="Times New Roman"/>
+          <w:sz w:val="24"/>
+          <w:szCs w:val="24"/>
+        </w:rPr>
+        <w:t>dikarenakan</w:t>
+      </w:r>
+      <w:proofErr w:type="spellEnd"/>
+      <w:r>
+        <w:rPr>
+          <w:rFonts w:ascii="Times New Roman" w:hAnsi="Times New Roman" w:cs="Times New Roman"/>
+          <w:sz w:val="24"/>
+          <w:szCs w:val="24"/>
+        </w:rPr>
+        <w:t xml:space="preserve"> program </w:t>
+      </w:r>
+      <w:proofErr w:type="spellStart"/>
+      <w:r>
+        <w:rPr>
+          <w:rFonts w:ascii="Times New Roman" w:hAnsi="Times New Roman" w:cs="Times New Roman"/>
+          <w:sz w:val="24"/>
+          <w:szCs w:val="24"/>
+        </w:rPr>
+        <w:t>hanya</w:t>
+      </w:r>
+      <w:proofErr w:type="spellEnd"/>
+      <w:r>
+        <w:rPr>
+          <w:rFonts w:ascii="Times New Roman" w:hAnsi="Times New Roman" w:cs="Times New Roman"/>
+          <w:sz w:val="24"/>
+          <w:szCs w:val="24"/>
+        </w:rPr>
+        <w:t xml:space="preserve"> </w:t>
+      </w:r>
+      <w:proofErr w:type="spellStart"/>
+      <w:r>
+        <w:rPr>
+          <w:rFonts w:ascii="Times New Roman" w:hAnsi="Times New Roman" w:cs="Times New Roman"/>
+          <w:sz w:val="24"/>
+          <w:szCs w:val="24"/>
+        </w:rPr>
+        <w:t>dapat</w:t>
+      </w:r>
+      <w:proofErr w:type="spellEnd"/>
+      <w:r>
+        <w:rPr>
+          <w:rFonts w:ascii="Times New Roman" w:hAnsi="Times New Roman" w:cs="Times New Roman"/>
+          <w:sz w:val="24"/>
+          <w:szCs w:val="24"/>
+        </w:rPr>
+        <w:t xml:space="preserve"> </w:t>
+      </w:r>
+      <w:proofErr w:type="spellStart"/>
+      <w:r>
+        <w:rPr>
+          <w:rFonts w:ascii="Times New Roman" w:hAnsi="Times New Roman" w:cs="Times New Roman"/>
+          <w:sz w:val="24"/>
+          <w:szCs w:val="24"/>
+        </w:rPr>
+        <w:t>memproses</w:t>
+      </w:r>
+      <w:proofErr w:type="spellEnd"/>
+      <w:r>
+        <w:rPr>
+          <w:rFonts w:ascii="Times New Roman" w:hAnsi="Times New Roman" w:cs="Times New Roman"/>
+          <w:sz w:val="24"/>
+          <w:szCs w:val="24"/>
+        </w:rPr>
+        <w:t xml:space="preserve"> data </w:t>
+      </w:r>
+      <w:proofErr w:type="spellStart"/>
+      <w:r>
+        <w:rPr>
+          <w:rFonts w:ascii="Times New Roman" w:hAnsi="Times New Roman" w:cs="Times New Roman"/>
+          <w:sz w:val="24"/>
+          <w:szCs w:val="24"/>
+        </w:rPr>
+        <w:t>berupa</w:t>
+      </w:r>
+      <w:proofErr w:type="spellEnd"/>
+      <w:r>
+        <w:rPr>
+          <w:rFonts w:ascii="Times New Roman" w:hAnsi="Times New Roman" w:cs="Times New Roman"/>
+          <w:sz w:val="24"/>
+          <w:szCs w:val="24"/>
+        </w:rPr>
+        <w:t xml:space="preserve"> kata. </w:t>
+      </w:r>
+      <w:r>
+        <w:rPr>
+          <w:rFonts w:ascii="Times New Roman" w:hAnsi="Times New Roman" w:cs="Times New Roman"/>
+          <w:sz w:val="24"/>
+          <w:szCs w:val="24"/>
+        </w:rPr>
+        <w:t xml:space="preserve">Maka </w:t>
+      </w:r>
+      <w:proofErr w:type="spellStart"/>
+      <w:r>
+        <w:rPr>
+          <w:rFonts w:ascii="Times New Roman" w:hAnsi="Times New Roman" w:cs="Times New Roman"/>
+          <w:sz w:val="24"/>
+          <w:szCs w:val="24"/>
+        </w:rPr>
+        <w:t>dari</w:t>
+      </w:r>
+      <w:proofErr w:type="spellEnd"/>
+      <w:r>
+        <w:rPr>
+          <w:rFonts w:ascii="Times New Roman" w:hAnsi="Times New Roman" w:cs="Times New Roman"/>
+          <w:sz w:val="24"/>
+          <w:szCs w:val="24"/>
+        </w:rPr>
+        <w:t xml:space="preserve"> </w:t>
+      </w:r>
+      <w:proofErr w:type="spellStart"/>
+      <w:r>
+        <w:rPr>
+          <w:rFonts w:ascii="Times New Roman" w:hAnsi="Times New Roman" w:cs="Times New Roman"/>
+          <w:sz w:val="24"/>
+          <w:szCs w:val="24"/>
+        </w:rPr>
+        <w:t>itu</w:t>
+      </w:r>
+      <w:proofErr w:type="spellEnd"/>
+      <w:r>
+        <w:rPr>
+          <w:rFonts w:ascii="Times New Roman" w:hAnsi="Times New Roman" w:cs="Times New Roman"/>
+          <w:sz w:val="24"/>
+          <w:szCs w:val="24"/>
+        </w:rPr>
+        <w:t xml:space="preserve">, </w:t>
+      </w:r>
+      <w:proofErr w:type="spellStart"/>
+      <w:r>
+        <w:rPr>
+          <w:rFonts w:ascii="Times New Roman" w:hAnsi="Times New Roman" w:cs="Times New Roman"/>
+          <w:sz w:val="24"/>
+          <w:szCs w:val="24"/>
+        </w:rPr>
+        <w:t>kita</w:t>
+      </w:r>
+      <w:proofErr w:type="spellEnd"/>
+      <w:r>
+        <w:rPr>
+          <w:rFonts w:ascii="Times New Roman" w:hAnsi="Times New Roman" w:cs="Times New Roman"/>
+          <w:sz w:val="24"/>
+          <w:szCs w:val="24"/>
+        </w:rPr>
+        <w:t xml:space="preserve"> </w:t>
+      </w:r>
+      <w:proofErr w:type="spellStart"/>
+      <w:r>
+        <w:rPr>
+          <w:rFonts w:ascii="Times New Roman" w:hAnsi="Times New Roman" w:cs="Times New Roman"/>
+          <w:sz w:val="24"/>
+          <w:szCs w:val="24"/>
+        </w:rPr>
+        <w:t>menggunakan</w:t>
+      </w:r>
+      <w:proofErr w:type="spellEnd"/>
+      <w:r>
+        <w:rPr>
+          <w:rFonts w:ascii="Times New Roman" w:hAnsi="Times New Roman" w:cs="Times New Roman"/>
+          <w:sz w:val="24"/>
+          <w:szCs w:val="24"/>
+        </w:rPr>
+        <w:t xml:space="preserve"> exception di </w:t>
+      </w:r>
+      <w:proofErr w:type="spellStart"/>
+      <w:r>
+        <w:rPr>
+          <w:rFonts w:ascii="Times New Roman" w:hAnsi="Times New Roman" w:cs="Times New Roman"/>
+          <w:sz w:val="24"/>
+          <w:szCs w:val="24"/>
+        </w:rPr>
+        <w:t>dalam</w:t>
+      </w:r>
+      <w:proofErr w:type="spellEnd"/>
+      <w:r>
+        <w:rPr>
+          <w:rFonts w:ascii="Times New Roman" w:hAnsi="Times New Roman" w:cs="Times New Roman"/>
+          <w:sz w:val="24"/>
+          <w:szCs w:val="24"/>
+        </w:rPr>
+        <w:t xml:space="preserve"> for loop </w:t>
+      </w:r>
+      <w:proofErr w:type="spellStart"/>
+      <w:r>
+        <w:rPr>
+          <w:rFonts w:ascii="Times New Roman" w:hAnsi="Times New Roman" w:cs="Times New Roman"/>
+          <w:sz w:val="24"/>
+          <w:szCs w:val="24"/>
+        </w:rPr>
+        <w:t>untuk</w:t>
+      </w:r>
+      <w:proofErr w:type="spellEnd"/>
+      <w:r>
+        <w:rPr>
+          <w:rFonts w:ascii="Times New Roman" w:hAnsi="Times New Roman" w:cs="Times New Roman"/>
+          <w:sz w:val="24"/>
+          <w:szCs w:val="24"/>
+        </w:rPr>
+        <w:t xml:space="preserve"> </w:t>
+      </w:r>
+      <w:proofErr w:type="spellStart"/>
+      <w:r>
+        <w:rPr>
+          <w:rFonts w:ascii="Times New Roman" w:hAnsi="Times New Roman" w:cs="Times New Roman"/>
+          <w:sz w:val="24"/>
+          <w:szCs w:val="24"/>
+        </w:rPr>
+        <w:t>memastikan</w:t>
+      </w:r>
+      <w:proofErr w:type="spellEnd"/>
+      <w:r>
+        <w:rPr>
+          <w:rFonts w:ascii="Times New Roman" w:hAnsi="Times New Roman" w:cs="Times New Roman"/>
+          <w:sz w:val="24"/>
+          <w:szCs w:val="24"/>
+        </w:rPr>
+        <w:t xml:space="preserve"> </w:t>
+      </w:r>
+      <w:proofErr w:type="spellStart"/>
+      <w:r>
+        <w:rPr>
+          <w:rFonts w:ascii="Times New Roman" w:hAnsi="Times New Roman" w:cs="Times New Roman"/>
+          <w:sz w:val="24"/>
+          <w:szCs w:val="24"/>
+        </w:rPr>
+        <w:t>bahwa</w:t>
+      </w:r>
+      <w:proofErr w:type="spellEnd"/>
+      <w:r>
+        <w:rPr>
+          <w:rFonts w:ascii="Times New Roman" w:hAnsi="Times New Roman" w:cs="Times New Roman"/>
+          <w:sz w:val="24"/>
+          <w:szCs w:val="24"/>
+        </w:rPr>
+        <w:t xml:space="preserve"> program </w:t>
+      </w:r>
+      <w:proofErr w:type="spellStart"/>
+      <w:r>
+        <w:rPr>
+          <w:rFonts w:ascii="Times New Roman" w:hAnsi="Times New Roman" w:cs="Times New Roman"/>
+          <w:sz w:val="24"/>
+          <w:szCs w:val="24"/>
+        </w:rPr>
+        <w:t>tetap</w:t>
+      </w:r>
+      <w:proofErr w:type="spellEnd"/>
+      <w:r>
+        <w:rPr>
+          <w:rFonts w:ascii="Times New Roman" w:hAnsi="Times New Roman" w:cs="Times New Roman"/>
+          <w:sz w:val="24"/>
+          <w:szCs w:val="24"/>
+        </w:rPr>
+        <w:t xml:space="preserve"> </w:t>
+      </w:r>
+      <w:proofErr w:type="spellStart"/>
+      <w:r>
+        <w:rPr>
+          <w:rFonts w:ascii="Times New Roman" w:hAnsi="Times New Roman" w:cs="Times New Roman"/>
+          <w:sz w:val="24"/>
+          <w:szCs w:val="24"/>
+        </w:rPr>
+        <w:t>berjalan</w:t>
+      </w:r>
+      <w:proofErr w:type="spellEnd"/>
+      <w:r>
+        <w:rPr>
+          <w:rFonts w:ascii="Times New Roman" w:hAnsi="Times New Roman" w:cs="Times New Roman"/>
+          <w:sz w:val="24"/>
+          <w:szCs w:val="24"/>
+        </w:rPr>
+        <w:t xml:space="preserve"> </w:t>
+      </w:r>
+      <w:proofErr w:type="spellStart"/>
+      <w:r>
+        <w:rPr>
+          <w:rFonts w:ascii="Times New Roman" w:hAnsi="Times New Roman" w:cs="Times New Roman"/>
+          <w:sz w:val="24"/>
+          <w:szCs w:val="24"/>
+        </w:rPr>
+        <w:t>meskipun</w:t>
+      </w:r>
+      <w:proofErr w:type="spellEnd"/>
+      <w:r>
+        <w:rPr>
+          <w:rFonts w:ascii="Times New Roman" w:hAnsi="Times New Roman" w:cs="Times New Roman"/>
+          <w:sz w:val="24"/>
+          <w:szCs w:val="24"/>
+        </w:rPr>
+        <w:t xml:space="preserve"> </w:t>
+      </w:r>
+      <w:proofErr w:type="spellStart"/>
+      <w:r>
+        <w:rPr>
+          <w:rFonts w:ascii="Times New Roman" w:hAnsi="Times New Roman" w:cs="Times New Roman"/>
+          <w:sz w:val="24"/>
+          <w:szCs w:val="24"/>
+        </w:rPr>
+        <w:t>terdapat</w:t>
+      </w:r>
+      <w:proofErr w:type="spellEnd"/>
+      <w:r>
+        <w:rPr>
+          <w:rFonts w:ascii="Times New Roman" w:hAnsi="Times New Roman" w:cs="Times New Roman"/>
+          <w:sz w:val="24"/>
+          <w:szCs w:val="24"/>
+        </w:rPr>
+        <w:t xml:space="preserve"> </w:t>
+      </w:r>
+      <w:proofErr w:type="spellStart"/>
+      <w:r>
+        <w:rPr>
+          <w:rFonts w:ascii="Times New Roman" w:hAnsi="Times New Roman" w:cs="Times New Roman"/>
+          <w:sz w:val="24"/>
+          <w:szCs w:val="24"/>
+        </w:rPr>
+        <w:t>karakter</w:t>
+      </w:r>
+      <w:proofErr w:type="spellEnd"/>
+      <w:r>
+        <w:rPr>
+          <w:rFonts w:ascii="Times New Roman" w:hAnsi="Times New Roman" w:cs="Times New Roman"/>
+          <w:sz w:val="24"/>
+          <w:szCs w:val="24"/>
+        </w:rPr>
+        <w:t xml:space="preserve"> yang </w:t>
+      </w:r>
+      <w:proofErr w:type="spellStart"/>
+      <w:r>
+        <w:rPr>
+          <w:rFonts w:ascii="Times New Roman" w:hAnsi="Times New Roman" w:cs="Times New Roman"/>
+          <w:sz w:val="24"/>
+          <w:szCs w:val="24"/>
+        </w:rPr>
+        <w:t>tidak</w:t>
+      </w:r>
+      <w:proofErr w:type="spellEnd"/>
+      <w:r>
+        <w:rPr>
+          <w:rFonts w:ascii="Times New Roman" w:hAnsi="Times New Roman" w:cs="Times New Roman"/>
+          <w:sz w:val="24"/>
+          <w:szCs w:val="24"/>
+        </w:rPr>
+        <w:t xml:space="preserve"> </w:t>
+      </w:r>
+      <w:proofErr w:type="spellStart"/>
+      <w:r>
+        <w:rPr>
+          <w:rFonts w:ascii="Times New Roman" w:hAnsi="Times New Roman" w:cs="Times New Roman"/>
+          <w:sz w:val="24"/>
+          <w:szCs w:val="24"/>
+        </w:rPr>
+        <w:t>karakter</w:t>
+      </w:r>
+      <w:proofErr w:type="spellEnd"/>
+      <w:r>
+        <w:rPr>
+          <w:rFonts w:ascii="Times New Roman" w:hAnsi="Times New Roman" w:cs="Times New Roman"/>
+          <w:sz w:val="24"/>
+          <w:szCs w:val="24"/>
+        </w:rPr>
+        <w:t xml:space="preserve"> yang </w:t>
+      </w:r>
+      <w:proofErr w:type="spellStart"/>
+      <w:r>
+        <w:rPr>
+          <w:rFonts w:ascii="Times New Roman" w:hAnsi="Times New Roman" w:cs="Times New Roman"/>
+          <w:sz w:val="24"/>
+          <w:szCs w:val="24"/>
+        </w:rPr>
+        <w:t>tidak</w:t>
+      </w:r>
+      <w:proofErr w:type="spellEnd"/>
+      <w:r>
+        <w:rPr>
+          <w:rFonts w:ascii="Times New Roman" w:hAnsi="Times New Roman" w:cs="Times New Roman"/>
+          <w:sz w:val="24"/>
+          <w:szCs w:val="24"/>
+        </w:rPr>
+        <w:t xml:space="preserve"> </w:t>
+      </w:r>
+      <w:proofErr w:type="spellStart"/>
+      <w:r>
+        <w:rPr>
+          <w:rFonts w:ascii="Times New Roman" w:hAnsi="Times New Roman" w:cs="Times New Roman"/>
+          <w:sz w:val="24"/>
+          <w:szCs w:val="24"/>
+        </w:rPr>
+        <w:t>dapat</w:t>
+      </w:r>
+      <w:proofErr w:type="spellEnd"/>
+      <w:r>
+        <w:rPr>
+          <w:rFonts w:ascii="Times New Roman" w:hAnsi="Times New Roman" w:cs="Times New Roman"/>
+          <w:sz w:val="24"/>
+          <w:szCs w:val="24"/>
+        </w:rPr>
+        <w:t xml:space="preserve"> </w:t>
+      </w:r>
+      <w:proofErr w:type="spellStart"/>
+      <w:r>
+        <w:rPr>
+          <w:rFonts w:ascii="Times New Roman" w:hAnsi="Times New Roman" w:cs="Times New Roman"/>
+          <w:sz w:val="24"/>
+          <w:szCs w:val="24"/>
+        </w:rPr>
+        <w:t>ditangan</w:t>
+      </w:r>
+      <w:proofErr w:type="spellEnd"/>
+      <w:r>
+        <w:rPr>
+          <w:rFonts w:ascii="Times New Roman" w:hAnsi="Times New Roman" w:cs="Times New Roman"/>
+          <w:sz w:val="24"/>
+          <w:szCs w:val="24"/>
+        </w:rPr>
+        <w:t xml:space="preserve"> program</w:t>
+      </w:r>
+      <w:r>
+        <w:rPr>
+          <w:rFonts w:ascii="Times New Roman" w:hAnsi="Times New Roman" w:cs="Times New Roman"/>
+          <w:sz w:val="24"/>
+          <w:szCs w:val="24"/>
+        </w:rPr>
+        <w:t xml:space="preserve">, </w:t>
+      </w:r>
+      <w:proofErr w:type="spellStart"/>
+      <w:r>
+        <w:rPr>
+          <w:rFonts w:ascii="Times New Roman" w:hAnsi="Times New Roman" w:cs="Times New Roman"/>
+          <w:sz w:val="24"/>
+          <w:szCs w:val="24"/>
+        </w:rPr>
+        <w:t>seperti</w:t>
+      </w:r>
+      <w:proofErr w:type="spellEnd"/>
+      <w:r>
+        <w:rPr>
+          <w:rFonts w:ascii="Times New Roman" w:hAnsi="Times New Roman" w:cs="Times New Roman"/>
+          <w:sz w:val="24"/>
+          <w:szCs w:val="24"/>
+        </w:rPr>
+        <w:t xml:space="preserve"> </w:t>
+      </w:r>
+      <w:proofErr w:type="spellStart"/>
+      <w:r>
+        <w:rPr>
+          <w:rFonts w:ascii="Times New Roman" w:hAnsi="Times New Roman" w:cs="Times New Roman"/>
+          <w:sz w:val="24"/>
+          <w:szCs w:val="24"/>
+        </w:rPr>
+        <w:t>spasi</w:t>
+      </w:r>
+      <w:proofErr w:type="spellEnd"/>
+      <w:r>
+        <w:rPr>
+          <w:rFonts w:ascii="Times New Roman" w:hAnsi="Times New Roman" w:cs="Times New Roman"/>
+          <w:sz w:val="24"/>
+          <w:szCs w:val="24"/>
+        </w:rPr>
+        <w:t xml:space="preserve"> </w:t>
+      </w:r>
+      <w:proofErr w:type="spellStart"/>
+      <w:r>
+        <w:rPr>
+          <w:rFonts w:ascii="Times New Roman" w:hAnsi="Times New Roman" w:cs="Times New Roman"/>
+          <w:sz w:val="24"/>
+          <w:szCs w:val="24"/>
+        </w:rPr>
+        <w:t>atau</w:t>
+      </w:r>
+      <w:proofErr w:type="spellEnd"/>
+      <w:r>
+        <w:rPr>
+          <w:rFonts w:ascii="Times New Roman" w:hAnsi="Times New Roman" w:cs="Times New Roman"/>
+          <w:sz w:val="24"/>
+          <w:szCs w:val="24"/>
+        </w:rPr>
+        <w:t xml:space="preserve"> </w:t>
+      </w:r>
+      <w:r>
+        <w:rPr>
+          <w:rFonts w:ascii="Times New Roman" w:hAnsi="Times New Roman" w:cs="Times New Roman"/>
+          <w:sz w:val="24"/>
+          <w:szCs w:val="24"/>
+        </w:rPr>
+        <w:t xml:space="preserve">symbol </w:t>
+      </w:r>
+      <w:proofErr w:type="spellStart"/>
+      <w:r>
+        <w:rPr>
+          <w:rFonts w:ascii="Times New Roman" w:hAnsi="Times New Roman" w:cs="Times New Roman"/>
+          <w:sz w:val="24"/>
+          <w:szCs w:val="24"/>
+        </w:rPr>
+        <w:t>dengan</w:t>
+      </w:r>
+      <w:proofErr w:type="spellEnd"/>
+      <w:r>
+        <w:rPr>
+          <w:rFonts w:ascii="Times New Roman" w:hAnsi="Times New Roman" w:cs="Times New Roman"/>
+          <w:sz w:val="24"/>
+          <w:szCs w:val="24"/>
+        </w:rPr>
+        <w:t xml:space="preserve"> exception yang </w:t>
+      </w:r>
+      <w:proofErr w:type="spellStart"/>
+      <w:r>
+        <w:rPr>
+          <w:rFonts w:ascii="Times New Roman" w:hAnsi="Times New Roman" w:cs="Times New Roman"/>
+          <w:sz w:val="24"/>
+          <w:szCs w:val="24"/>
+        </w:rPr>
+        <w:t>menghandle</w:t>
+      </w:r>
+      <w:proofErr w:type="spellEnd"/>
+      <w:r>
+        <w:rPr>
+          <w:rFonts w:ascii="Times New Roman" w:hAnsi="Times New Roman" w:cs="Times New Roman"/>
+          <w:sz w:val="24"/>
+          <w:szCs w:val="24"/>
+        </w:rPr>
+        <w:t xml:space="preserve"> </w:t>
+      </w:r>
+      <w:proofErr w:type="spellStart"/>
+      <w:r>
+        <w:rPr>
+          <w:rFonts w:ascii="Times New Roman" w:hAnsi="Times New Roman" w:cs="Times New Roman"/>
+          <w:sz w:val="24"/>
+          <w:szCs w:val="24"/>
+        </w:rPr>
+        <w:t>karakter-karakter</w:t>
+      </w:r>
+      <w:proofErr w:type="spellEnd"/>
+      <w:r>
+        <w:rPr>
+          <w:rFonts w:ascii="Times New Roman" w:hAnsi="Times New Roman" w:cs="Times New Roman"/>
+          <w:sz w:val="24"/>
+          <w:szCs w:val="24"/>
+        </w:rPr>
+        <w:t xml:space="preserve"> </w:t>
+      </w:r>
+      <w:proofErr w:type="spellStart"/>
+      <w:r>
+        <w:rPr>
+          <w:rFonts w:ascii="Times New Roman" w:hAnsi="Times New Roman" w:cs="Times New Roman"/>
+          <w:sz w:val="24"/>
+          <w:szCs w:val="24"/>
+        </w:rPr>
+        <w:t>tersebut</w:t>
+      </w:r>
+      <w:proofErr w:type="spellEnd"/>
+      <w:r>
+        <w:rPr>
+          <w:rFonts w:ascii="Times New Roman" w:hAnsi="Times New Roman" w:cs="Times New Roman"/>
+          <w:sz w:val="24"/>
+          <w:szCs w:val="24"/>
+        </w:rPr>
+        <w:t xml:space="preserve">. </w:t>
+      </w:r>
+      <w:proofErr w:type="spellStart"/>
+      <w:r>
+        <w:rPr>
+          <w:rFonts w:ascii="Times New Roman" w:hAnsi="Times New Roman" w:cs="Times New Roman"/>
+          <w:sz w:val="24"/>
+          <w:szCs w:val="24"/>
+        </w:rPr>
+        <w:t>Dengan</w:t>
+      </w:r>
+      <w:proofErr w:type="spellEnd"/>
+      <w:r>
+        <w:rPr>
+          <w:rFonts w:ascii="Times New Roman" w:hAnsi="Times New Roman" w:cs="Times New Roman"/>
+          <w:sz w:val="24"/>
+          <w:szCs w:val="24"/>
+        </w:rPr>
+        <w:t xml:space="preserve"> </w:t>
+      </w:r>
+      <w:proofErr w:type="spellStart"/>
+      <w:r>
+        <w:rPr>
+          <w:rFonts w:ascii="Times New Roman" w:hAnsi="Times New Roman" w:cs="Times New Roman"/>
+          <w:sz w:val="24"/>
+          <w:szCs w:val="24"/>
+        </w:rPr>
+        <w:t>demikian</w:t>
+      </w:r>
+      <w:proofErr w:type="spellEnd"/>
+      <w:r>
+        <w:rPr>
+          <w:rFonts w:ascii="Times New Roman" w:hAnsi="Times New Roman" w:cs="Times New Roman"/>
+          <w:sz w:val="24"/>
+          <w:szCs w:val="24"/>
+        </w:rPr>
+        <w:t xml:space="preserve">, proses </w:t>
+      </w:r>
+      <w:proofErr w:type="spellStart"/>
+      <w:r>
+        <w:rPr>
+          <w:rFonts w:ascii="Times New Roman" w:hAnsi="Times New Roman" w:cs="Times New Roman"/>
+          <w:sz w:val="24"/>
+          <w:szCs w:val="24"/>
+        </w:rPr>
+        <w:t>penghitungan</w:t>
+      </w:r>
+      <w:proofErr w:type="spellEnd"/>
+      <w:r>
+        <w:rPr>
+          <w:rFonts w:ascii="Times New Roman" w:hAnsi="Times New Roman" w:cs="Times New Roman"/>
+          <w:sz w:val="24"/>
+          <w:szCs w:val="24"/>
+        </w:rPr>
+        <w:t xml:space="preserve"> </w:t>
+      </w:r>
+      <w:proofErr w:type="spellStart"/>
+      <w:r>
+        <w:rPr>
+          <w:rFonts w:ascii="Times New Roman" w:hAnsi="Times New Roman" w:cs="Times New Roman"/>
+          <w:sz w:val="24"/>
+          <w:szCs w:val="24"/>
+        </w:rPr>
+        <w:t>huruf</w:t>
+      </w:r>
+      <w:proofErr w:type="spellEnd"/>
+      <w:r>
+        <w:rPr>
+          <w:rFonts w:ascii="Times New Roman" w:hAnsi="Times New Roman" w:cs="Times New Roman"/>
+          <w:sz w:val="24"/>
+          <w:szCs w:val="24"/>
+        </w:rPr>
+        <w:t xml:space="preserve"> </w:t>
+      </w:r>
+      <w:proofErr w:type="spellStart"/>
+      <w:r>
+        <w:rPr>
+          <w:rFonts w:ascii="Times New Roman" w:hAnsi="Times New Roman" w:cs="Times New Roman"/>
+          <w:sz w:val="24"/>
+          <w:szCs w:val="24"/>
+        </w:rPr>
+        <w:t>dalam</w:t>
+      </w:r>
+      <w:proofErr w:type="spellEnd"/>
+      <w:r>
+        <w:rPr>
+          <w:rFonts w:ascii="Times New Roman" w:hAnsi="Times New Roman" w:cs="Times New Roman"/>
+          <w:sz w:val="24"/>
+          <w:szCs w:val="24"/>
+        </w:rPr>
+        <w:t xml:space="preserve"> kata </w:t>
+      </w:r>
+      <w:proofErr w:type="spellStart"/>
+      <w:r>
+        <w:rPr>
+          <w:rFonts w:ascii="Times New Roman" w:hAnsi="Times New Roman" w:cs="Times New Roman"/>
+          <w:sz w:val="24"/>
+          <w:szCs w:val="24"/>
+        </w:rPr>
+        <w:t>akan</w:t>
+      </w:r>
+      <w:proofErr w:type="spellEnd"/>
+      <w:r>
+        <w:rPr>
+          <w:rFonts w:ascii="Times New Roman" w:hAnsi="Times New Roman" w:cs="Times New Roman"/>
+          <w:sz w:val="24"/>
+          <w:szCs w:val="24"/>
+        </w:rPr>
+        <w:t xml:space="preserve"> </w:t>
+      </w:r>
+      <w:proofErr w:type="spellStart"/>
+      <w:r>
+        <w:rPr>
+          <w:rFonts w:ascii="Times New Roman" w:hAnsi="Times New Roman" w:cs="Times New Roman"/>
+          <w:sz w:val="24"/>
+          <w:szCs w:val="24"/>
+        </w:rPr>
+        <w:t>tetap</w:t>
+      </w:r>
+      <w:proofErr w:type="spellEnd"/>
+      <w:r>
+        <w:rPr>
+          <w:rFonts w:ascii="Times New Roman" w:hAnsi="Times New Roman" w:cs="Times New Roman"/>
+          <w:sz w:val="24"/>
+          <w:szCs w:val="24"/>
+        </w:rPr>
+        <w:t xml:space="preserve"> </w:t>
+      </w:r>
+      <w:proofErr w:type="spellStart"/>
+      <w:r>
+        <w:rPr>
+          <w:rFonts w:ascii="Times New Roman" w:hAnsi="Times New Roman" w:cs="Times New Roman"/>
+          <w:sz w:val="24"/>
+          <w:szCs w:val="24"/>
+        </w:rPr>
+        <w:t>dieksekusi</w:t>
+      </w:r>
+      <w:proofErr w:type="spellEnd"/>
+      <w:r>
+        <w:rPr>
+          <w:rFonts w:ascii="Times New Roman" w:hAnsi="Times New Roman" w:cs="Times New Roman"/>
+          <w:sz w:val="24"/>
+          <w:szCs w:val="24"/>
+        </w:rPr>
+        <w:t xml:space="preserve">, </w:t>
+      </w:r>
+      <w:proofErr w:type="spellStart"/>
+      <w:r>
+        <w:rPr>
+          <w:rFonts w:ascii="Times New Roman" w:hAnsi="Times New Roman" w:cs="Times New Roman"/>
+          <w:sz w:val="24"/>
+          <w:szCs w:val="24"/>
+        </w:rPr>
+        <w:t>meskipun</w:t>
+      </w:r>
+      <w:proofErr w:type="spellEnd"/>
+      <w:r>
+        <w:rPr>
+          <w:rFonts w:ascii="Times New Roman" w:hAnsi="Times New Roman" w:cs="Times New Roman"/>
+          <w:sz w:val="24"/>
+          <w:szCs w:val="24"/>
+        </w:rPr>
+        <w:t xml:space="preserve"> </w:t>
+      </w:r>
+      <w:proofErr w:type="spellStart"/>
+      <w:r>
+        <w:rPr>
+          <w:rFonts w:ascii="Times New Roman" w:hAnsi="Times New Roman" w:cs="Times New Roman"/>
+          <w:sz w:val="24"/>
+          <w:szCs w:val="24"/>
+        </w:rPr>
+        <w:t>ada</w:t>
+      </w:r>
+      <w:proofErr w:type="spellEnd"/>
+      <w:r>
+        <w:rPr>
+          <w:rFonts w:ascii="Times New Roman" w:hAnsi="Times New Roman" w:cs="Times New Roman"/>
+          <w:sz w:val="24"/>
+          <w:szCs w:val="24"/>
+        </w:rPr>
+        <w:t xml:space="preserve"> </w:t>
+      </w:r>
+      <w:proofErr w:type="spellStart"/>
+      <w:r>
+        <w:rPr>
+          <w:rFonts w:ascii="Times New Roman" w:hAnsi="Times New Roman" w:cs="Times New Roman"/>
+          <w:sz w:val="24"/>
+          <w:szCs w:val="24"/>
+        </w:rPr>
+        <w:t>karakter</w:t>
+      </w:r>
+      <w:proofErr w:type="spellEnd"/>
+      <w:r>
+        <w:rPr>
+          <w:rFonts w:ascii="Times New Roman" w:hAnsi="Times New Roman" w:cs="Times New Roman"/>
+          <w:sz w:val="24"/>
+          <w:szCs w:val="24"/>
+        </w:rPr>
+        <w:t xml:space="preserve"> non-</w:t>
+      </w:r>
+      <w:proofErr w:type="spellStart"/>
+      <w:r>
+        <w:rPr>
+          <w:rFonts w:ascii="Times New Roman" w:hAnsi="Times New Roman" w:cs="Times New Roman"/>
+          <w:sz w:val="24"/>
+          <w:szCs w:val="24"/>
+        </w:rPr>
+        <w:t>huruf</w:t>
+      </w:r>
+      <w:proofErr w:type="spellEnd"/>
+      <w:r>
+        <w:rPr>
+          <w:rFonts w:ascii="Times New Roman" w:hAnsi="Times New Roman" w:cs="Times New Roman"/>
+          <w:sz w:val="24"/>
+          <w:szCs w:val="24"/>
+        </w:rPr>
+        <w:t xml:space="preserve"> yang </w:t>
+      </w:r>
+      <w:proofErr w:type="spellStart"/>
+      <w:r>
+        <w:rPr>
+          <w:rFonts w:ascii="Times New Roman" w:hAnsi="Times New Roman" w:cs="Times New Roman"/>
+          <w:sz w:val="24"/>
+          <w:szCs w:val="24"/>
+        </w:rPr>
+        <w:t>muncul</w:t>
+      </w:r>
+      <w:proofErr w:type="spellEnd"/>
+      <w:r>
+        <w:rPr>
+          <w:rFonts w:ascii="Times New Roman" w:hAnsi="Times New Roman" w:cs="Times New Roman"/>
+          <w:sz w:val="24"/>
+          <w:szCs w:val="24"/>
+        </w:rPr>
+        <w:t>.</w:t>
       </w:r>
     </w:p>
     <w:p>
@@ -1156,13 +2541,167 @@
           <w:szCs w:val="24"/>
         </w:rPr>
       </w:pPr>
-      <w:r>
-        <w:rPr>
-          <w:rFonts w:ascii="Times New Roman" w:hAnsi="Times New Roman" w:cs="Times New Roman"/>
-          <w:sz w:val="24"/>
-          <w:szCs w:val="24"/>
-        </w:rPr>
-        <w:t xml:space="preserve">Untuk memungkinkan karakter yang membuat program error di print atau di tampilkan pada message exception kita perlu mengimplementasikan throw </w:t>
+      <w:proofErr w:type="spellStart"/>
+      <w:r>
+        <w:rPr>
+          <w:rFonts w:ascii="Times New Roman" w:hAnsi="Times New Roman" w:cs="Times New Roman"/>
+          <w:sz w:val="24"/>
+          <w:szCs w:val="24"/>
+        </w:rPr>
+        <w:t>Untuk</w:t>
+      </w:r>
+      <w:proofErr w:type="spellEnd"/>
+      <w:r>
+        <w:rPr>
+          <w:rFonts w:ascii="Times New Roman" w:hAnsi="Times New Roman" w:cs="Times New Roman"/>
+          <w:sz w:val="24"/>
+          <w:szCs w:val="24"/>
+        </w:rPr>
+        <w:t xml:space="preserve"> </w:t>
+      </w:r>
+      <w:proofErr w:type="spellStart"/>
+      <w:r>
+        <w:rPr>
+          <w:rFonts w:ascii="Times New Roman" w:hAnsi="Times New Roman" w:cs="Times New Roman"/>
+          <w:sz w:val="24"/>
+          <w:szCs w:val="24"/>
+        </w:rPr>
+        <w:t>memungkinkan</w:t>
+      </w:r>
+      <w:proofErr w:type="spellEnd"/>
+      <w:r>
+        <w:rPr>
+          <w:rFonts w:ascii="Times New Roman" w:hAnsi="Times New Roman" w:cs="Times New Roman"/>
+          <w:sz w:val="24"/>
+          <w:szCs w:val="24"/>
+        </w:rPr>
+        <w:t xml:space="preserve"> </w:t>
+      </w:r>
+      <w:proofErr w:type="spellStart"/>
+      <w:r>
+        <w:rPr>
+          <w:rFonts w:ascii="Times New Roman" w:hAnsi="Times New Roman" w:cs="Times New Roman"/>
+          <w:sz w:val="24"/>
+          <w:szCs w:val="24"/>
+        </w:rPr>
+        <w:t>karakter</w:t>
+      </w:r>
+      <w:proofErr w:type="spellEnd"/>
+      <w:r>
+        <w:rPr>
+          <w:rFonts w:ascii="Times New Roman" w:hAnsi="Times New Roman" w:cs="Times New Roman"/>
+          <w:sz w:val="24"/>
+          <w:szCs w:val="24"/>
+        </w:rPr>
+        <w:t xml:space="preserve"> yang </w:t>
+      </w:r>
+      <w:proofErr w:type="spellStart"/>
+      <w:r>
+        <w:rPr>
+          <w:rFonts w:ascii="Times New Roman" w:hAnsi="Times New Roman" w:cs="Times New Roman"/>
+          <w:sz w:val="24"/>
+          <w:szCs w:val="24"/>
+        </w:rPr>
+        <w:t>membuat</w:t>
+      </w:r>
+      <w:proofErr w:type="spellEnd"/>
+      <w:r>
+        <w:rPr>
+          <w:rFonts w:ascii="Times New Roman" w:hAnsi="Times New Roman" w:cs="Times New Roman"/>
+          <w:sz w:val="24"/>
+          <w:szCs w:val="24"/>
+        </w:rPr>
+        <w:t xml:space="preserve"> program error di print </w:t>
+      </w:r>
+      <w:proofErr w:type="spellStart"/>
+      <w:r>
+        <w:rPr>
+          <w:rFonts w:ascii="Times New Roman" w:hAnsi="Times New Roman" w:cs="Times New Roman"/>
+          <w:sz w:val="24"/>
+          <w:szCs w:val="24"/>
+        </w:rPr>
+        <w:t>atau</w:t>
+      </w:r>
+      <w:proofErr w:type="spellEnd"/>
+      <w:r>
+        <w:rPr>
+          <w:rFonts w:ascii="Times New Roman" w:hAnsi="Times New Roman" w:cs="Times New Roman"/>
+          <w:sz w:val="24"/>
+          <w:szCs w:val="24"/>
+        </w:rPr>
+        <w:t xml:space="preserve"> di </w:t>
+      </w:r>
+      <w:proofErr w:type="spellStart"/>
+      <w:r>
+        <w:rPr>
+          <w:rFonts w:ascii="Times New Roman" w:hAnsi="Times New Roman" w:cs="Times New Roman"/>
+          <w:sz w:val="24"/>
+          <w:szCs w:val="24"/>
+        </w:rPr>
+        <w:t>tampilkan</w:t>
+      </w:r>
+      <w:proofErr w:type="spellEnd"/>
+      <w:r>
+        <w:rPr>
+          <w:rFonts w:ascii="Times New Roman" w:hAnsi="Times New Roman" w:cs="Times New Roman"/>
+          <w:sz w:val="24"/>
+          <w:szCs w:val="24"/>
+        </w:rPr>
+        <w:t xml:space="preserve"> pada message exception </w:t>
+      </w:r>
+      <w:proofErr w:type="spellStart"/>
+      <w:r>
+        <w:rPr>
+          <w:rFonts w:ascii="Times New Roman" w:hAnsi="Times New Roman" w:cs="Times New Roman"/>
+          <w:sz w:val="24"/>
+          <w:szCs w:val="24"/>
+        </w:rPr>
+        <w:t>kita</w:t>
+      </w:r>
+      <w:proofErr w:type="spellEnd"/>
+      <w:r>
+        <w:rPr>
+          <w:rFonts w:ascii="Times New Roman" w:hAnsi="Times New Roman" w:cs="Times New Roman"/>
+          <w:sz w:val="24"/>
+          <w:szCs w:val="24"/>
+        </w:rPr>
+        <w:t xml:space="preserve"> </w:t>
+      </w:r>
+      <w:proofErr w:type="spellStart"/>
+      <w:r>
+        <w:rPr>
+          <w:rFonts w:ascii="Times New Roman" w:hAnsi="Times New Roman" w:cs="Times New Roman"/>
+          <w:sz w:val="24"/>
+          <w:szCs w:val="24"/>
+        </w:rPr>
+        <w:t>perlu</w:t>
+      </w:r>
+      <w:proofErr w:type="spellEnd"/>
+      <w:r>
+        <w:rPr>
+          <w:rFonts w:ascii="Times New Roman" w:hAnsi="Times New Roman" w:cs="Times New Roman"/>
+          <w:sz w:val="24"/>
+          <w:szCs w:val="24"/>
+        </w:rPr>
+        <w:t xml:space="preserve"> </w:t>
+      </w:r>
+      <w:proofErr w:type="spellStart"/>
+      <w:r>
+        <w:rPr>
+          <w:rFonts w:ascii="Times New Roman" w:hAnsi="Times New Roman" w:cs="Times New Roman"/>
+          <w:sz w:val="24"/>
+          <w:szCs w:val="24"/>
+        </w:rPr>
+        <w:t>mengimplementasikan</w:t>
+      </w:r>
+      <w:proofErr w:type="spellEnd"/>
+      <w:r>
+        <w:rPr>
+          <w:rFonts w:ascii="Times New Roman" w:hAnsi="Times New Roman" w:cs="Times New Roman"/>
+          <w:sz w:val="24"/>
+          <w:szCs w:val="24"/>
+        </w:rPr>
+        <w:t xml:space="preserve"> throw </w:t>
       </w:r>
       <w:r>
         <w:rPr>
@@ -1178,7 +2717,277 @@
           <w:sz w:val="24"/>
           <w:szCs w:val="24"/>
         </w:rPr>
-        <w:t>pada code yang dapat menyebabkan error. Disini code yang dapat menyebakan error adalah saat mengcast atau convert huruf dalam kata ke dalam bentuk index atau integer.</w:t>
+        <w:t xml:space="preserve">pada code yang </w:t>
+      </w:r>
+      <w:proofErr w:type="spellStart"/>
+      <w:r>
+        <w:rPr>
+          <w:rFonts w:ascii="Times New Roman" w:hAnsi="Times New Roman" w:cs="Times New Roman"/>
+          <w:sz w:val="24"/>
+          <w:szCs w:val="24"/>
+        </w:rPr>
+        <w:t>dapat</w:t>
+      </w:r>
+      <w:proofErr w:type="spellEnd"/>
+      <w:r>
+        <w:rPr>
+          <w:rFonts w:ascii="Times New Roman" w:hAnsi="Times New Roman" w:cs="Times New Roman"/>
+          <w:sz w:val="24"/>
+          <w:szCs w:val="24"/>
+        </w:rPr>
+        <w:t xml:space="preserve"> </w:t>
+      </w:r>
+      <w:proofErr w:type="spellStart"/>
+      <w:r>
+        <w:rPr>
+          <w:rFonts w:ascii="Times New Roman" w:hAnsi="Times New Roman" w:cs="Times New Roman"/>
+          <w:sz w:val="24"/>
+          <w:szCs w:val="24"/>
+        </w:rPr>
+        <w:t>menyebabkan</w:t>
+      </w:r>
+      <w:proofErr w:type="spellEnd"/>
+      <w:r>
+        <w:rPr>
+          <w:rFonts w:ascii="Times New Roman" w:hAnsi="Times New Roman" w:cs="Times New Roman"/>
+          <w:sz w:val="24"/>
+          <w:szCs w:val="24"/>
+        </w:rPr>
+        <w:t xml:space="preserve"> error. </w:t>
+      </w:r>
+      <w:proofErr w:type="spellStart"/>
+      <w:r>
+        <w:rPr>
+          <w:rFonts w:ascii="Times New Roman" w:hAnsi="Times New Roman" w:cs="Times New Roman"/>
+          <w:sz w:val="24"/>
+          <w:szCs w:val="24"/>
+        </w:rPr>
+        <w:t>Disini</w:t>
+      </w:r>
+      <w:proofErr w:type="spellEnd"/>
+      <w:r>
+        <w:rPr>
+          <w:rFonts w:ascii="Times New Roman" w:hAnsi="Times New Roman" w:cs="Times New Roman"/>
+          <w:sz w:val="24"/>
+          <w:szCs w:val="24"/>
+        </w:rPr>
+        <w:t xml:space="preserve"> code yang </w:t>
+      </w:r>
+      <w:proofErr w:type="spellStart"/>
+      <w:r>
+        <w:rPr>
+          <w:rFonts w:ascii="Times New Roman" w:hAnsi="Times New Roman" w:cs="Times New Roman"/>
+          <w:sz w:val="24"/>
+          <w:szCs w:val="24"/>
+        </w:rPr>
+        <w:t>dapat</w:t>
+      </w:r>
+      <w:proofErr w:type="spellEnd"/>
+      <w:r>
+        <w:rPr>
+          <w:rFonts w:ascii="Times New Roman" w:hAnsi="Times New Roman" w:cs="Times New Roman"/>
+          <w:sz w:val="24"/>
+          <w:szCs w:val="24"/>
+        </w:rPr>
+        <w:t xml:space="preserve"> </w:t>
+      </w:r>
+      <w:proofErr w:type="spellStart"/>
+      <w:r>
+        <w:rPr>
+          <w:rFonts w:ascii="Times New Roman" w:hAnsi="Times New Roman" w:cs="Times New Roman"/>
+          <w:sz w:val="24"/>
+          <w:szCs w:val="24"/>
+        </w:rPr>
+        <w:t>menyebakan</w:t>
+      </w:r>
+      <w:proofErr w:type="spellEnd"/>
+      <w:r>
+        <w:rPr>
+          <w:rFonts w:ascii="Times New Roman" w:hAnsi="Times New Roman" w:cs="Times New Roman"/>
+          <w:sz w:val="24"/>
+          <w:szCs w:val="24"/>
+        </w:rPr>
+        <w:t xml:space="preserve"> error </w:t>
+      </w:r>
+      <w:proofErr w:type="spellStart"/>
+      <w:r>
+        <w:rPr>
+          <w:rFonts w:ascii="Times New Roman" w:hAnsi="Times New Roman" w:cs="Times New Roman"/>
+          <w:sz w:val="24"/>
+          <w:szCs w:val="24"/>
+        </w:rPr>
+        <w:t>adalah</w:t>
+      </w:r>
+      <w:proofErr w:type="spellEnd"/>
+      <w:r>
+        <w:rPr>
+          <w:rFonts w:ascii="Times New Roman" w:hAnsi="Times New Roman" w:cs="Times New Roman"/>
+          <w:sz w:val="24"/>
+          <w:szCs w:val="24"/>
+        </w:rPr>
+        <w:t xml:space="preserve"> </w:t>
+      </w:r>
+      <w:proofErr w:type="spellStart"/>
+      <w:r>
+        <w:rPr>
+          <w:rFonts w:ascii="Times New Roman" w:hAnsi="Times New Roman" w:cs="Times New Roman"/>
+          <w:sz w:val="24"/>
+          <w:szCs w:val="24"/>
+        </w:rPr>
+        <w:t>saat</w:t>
+      </w:r>
+      <w:proofErr w:type="spellEnd"/>
+      <w:r>
+        <w:rPr>
+          <w:rFonts w:ascii="Times New Roman" w:hAnsi="Times New Roman" w:cs="Times New Roman"/>
+          <w:sz w:val="24"/>
+          <w:szCs w:val="24"/>
+        </w:rPr>
+        <w:t xml:space="preserve"> </w:t>
+      </w:r>
+      <w:proofErr w:type="spellStart"/>
+      <w:r>
+        <w:rPr>
+          <w:rFonts w:ascii="Times New Roman" w:hAnsi="Times New Roman" w:cs="Times New Roman"/>
+          <w:sz w:val="24"/>
+          <w:szCs w:val="24"/>
+        </w:rPr>
+        <w:t>mengcast</w:t>
+      </w:r>
+      <w:proofErr w:type="spellEnd"/>
+      <w:r>
+        <w:rPr>
+          <w:rFonts w:ascii="Times New Roman" w:hAnsi="Times New Roman" w:cs="Times New Roman"/>
+          <w:sz w:val="24"/>
+          <w:szCs w:val="24"/>
+        </w:rPr>
+        <w:t xml:space="preserve"> </w:t>
+      </w:r>
+      <w:proofErr w:type="spellStart"/>
+      <w:r>
+        <w:rPr>
+          <w:rFonts w:ascii="Times New Roman" w:hAnsi="Times New Roman" w:cs="Times New Roman"/>
+          <w:sz w:val="24"/>
+          <w:szCs w:val="24"/>
+        </w:rPr>
+        <w:t>atau</w:t>
+      </w:r>
+      <w:proofErr w:type="spellEnd"/>
+      <w:r>
+        <w:rPr>
+          <w:rFonts w:ascii="Times New Roman" w:hAnsi="Times New Roman" w:cs="Times New Roman"/>
+          <w:sz w:val="24"/>
+          <w:szCs w:val="24"/>
+        </w:rPr>
+        <w:t xml:space="preserve"> convert </w:t>
+      </w:r>
+      <w:proofErr w:type="spellStart"/>
+      <w:r>
+        <w:rPr>
+          <w:rFonts w:ascii="Times New Roman" w:hAnsi="Times New Roman" w:cs="Times New Roman"/>
+          <w:sz w:val="24"/>
+          <w:szCs w:val="24"/>
+        </w:rPr>
+        <w:t>huruf</w:t>
+      </w:r>
+      <w:proofErr w:type="spellEnd"/>
+      <w:r>
+        <w:rPr>
+          <w:rFonts w:ascii="Times New Roman" w:hAnsi="Times New Roman" w:cs="Times New Roman"/>
+          <w:sz w:val="24"/>
+          <w:szCs w:val="24"/>
+        </w:rPr>
+        <w:t xml:space="preserve"> </w:t>
+      </w:r>
+      <w:proofErr w:type="spellStart"/>
+      <w:r>
+        <w:rPr>
+          <w:rFonts w:ascii="Times New Roman" w:hAnsi="Times New Roman" w:cs="Times New Roman"/>
+          <w:sz w:val="24"/>
+          <w:szCs w:val="24"/>
+        </w:rPr>
+        <w:t>dalam</w:t>
+      </w:r>
+      <w:proofErr w:type="spellEnd"/>
+      <w:r>
+        <w:rPr>
+          <w:rFonts w:ascii="Times New Roman" w:hAnsi="Times New Roman" w:cs="Times New Roman"/>
+          <w:sz w:val="24"/>
+          <w:szCs w:val="24"/>
+        </w:rPr>
+        <w:t xml:space="preserve"> kata </w:t>
+      </w:r>
+      <w:proofErr w:type="spellStart"/>
+      <w:r>
+        <w:rPr>
+          <w:rFonts w:ascii="Times New Roman" w:hAnsi="Times New Roman" w:cs="Times New Roman"/>
+          <w:sz w:val="24"/>
+          <w:szCs w:val="24"/>
+        </w:rPr>
+        <w:t>ke</w:t>
+      </w:r>
+      <w:proofErr w:type="spellEnd"/>
+      <w:r>
+        <w:rPr>
+          <w:rFonts w:ascii="Times New Roman" w:hAnsi="Times New Roman" w:cs="Times New Roman"/>
+          <w:sz w:val="24"/>
+          <w:szCs w:val="24"/>
+        </w:rPr>
+        <w:t xml:space="preserve"> </w:t>
+      </w:r>
+      <w:proofErr w:type="spellStart"/>
+      <w:r>
+        <w:rPr>
+          <w:rFonts w:ascii="Times New Roman" w:hAnsi="Times New Roman" w:cs="Times New Roman"/>
+          <w:sz w:val="24"/>
+          <w:szCs w:val="24"/>
+        </w:rPr>
+        <w:t>dalam</w:t>
+      </w:r>
+      <w:proofErr w:type="spellEnd"/>
+      <w:r>
+        <w:rPr>
+          <w:rFonts w:ascii="Times New Roman" w:hAnsi="Times New Roman" w:cs="Times New Roman"/>
+          <w:sz w:val="24"/>
+          <w:szCs w:val="24"/>
+        </w:rPr>
+        <w:t xml:space="preserve"> </w:t>
+      </w:r>
+      <w:proofErr w:type="spellStart"/>
+      <w:r>
+        <w:rPr>
+          <w:rFonts w:ascii="Times New Roman" w:hAnsi="Times New Roman" w:cs="Times New Roman"/>
+          <w:sz w:val="24"/>
+          <w:szCs w:val="24"/>
+        </w:rPr>
+        <w:t>bentuk</w:t>
+      </w:r>
+      <w:proofErr w:type="spellEnd"/>
+      <w:r>
+        <w:rPr>
+          <w:rFonts w:ascii="Times New Roman" w:hAnsi="Times New Roman" w:cs="Times New Roman"/>
+          <w:sz w:val="24"/>
+          <w:szCs w:val="24"/>
+        </w:rPr>
+        <w:t xml:space="preserve"> index </w:t>
+      </w:r>
+      <w:proofErr w:type="spellStart"/>
+      <w:r>
+        <w:rPr>
+          <w:rFonts w:ascii="Times New Roman" w:hAnsi="Times New Roman" w:cs="Times New Roman"/>
+          <w:sz w:val="24"/>
+          <w:szCs w:val="24"/>
+        </w:rPr>
+        <w:t>atau</w:t>
+      </w:r>
+      <w:proofErr w:type="spellEnd"/>
+      <w:r>
+        <w:rPr>
+          <w:rFonts w:ascii="Times New Roman" w:hAnsi="Times New Roman" w:cs="Times New Roman"/>
+          <w:sz w:val="24"/>
+          <w:szCs w:val="24"/>
+        </w:rPr>
+        <w:t xml:space="preserve"> integer.</w:t>
       </w:r>
     </w:p>
     <w:p>
@@ -1200,7 +3009,16 @@
           <w:sz w:val="24"/>
           <w:szCs w:val="24"/>
         </w:rPr>
-        <w:t>c. Permasal</w:t>
+        <w:t xml:space="preserve">c. </w:t>
+      </w:r>
+      <w:proofErr w:type="spellStart"/>
+      <w:r>
+        <w:rPr>
+          <w:rFonts w:ascii="Times New Roman" w:hAnsi="Times New Roman" w:cs="Times New Roman"/>
+          <w:sz w:val="24"/>
+          <w:szCs w:val="24"/>
+        </w:rPr>
+        <w:t>Permasal</w:t>
       </w:r>
       <w:r>
         <w:rPr>
@@ -1210,6 +3028,7 @@
         </w:rPr>
         <w:t>ahan</w:t>
       </w:r>
+      <w:proofErr w:type="spellEnd"/>
     </w:p>
     <w:p>
       <w:pPr>
@@ -1252,8 +3071,18 @@
           <w:sz w:val="24"/>
           <w:szCs w:val="24"/>
         </w:rPr>
-        <w:t>e. Teman yang membantu</w:t>
-      </w:r>
+        <w:t xml:space="preserve">e. Teman yang </w:t>
+      </w:r>
+      <w:proofErr w:type="spellStart"/>
+      <w:r>
+        <w:rPr>
+          <w:rFonts w:ascii="Times New Roman" w:hAnsi="Times New Roman" w:cs="Times New Roman"/>
+          <w:sz w:val="24"/>
+          <w:szCs w:val="24"/>
+        </w:rPr>
+        <w:t>membantu</w:t>
+      </w:r>
+      <w:proofErr w:type="spellEnd"/>
     </w:p>
     <w:p>
       <w:pPr>
@@ -1288,7 +3117,25 @@
           <w:sz w:val="24"/>
           <w:szCs w:val="24"/>
         </w:rPr>
-        <w:t>Studi kasus 2</w:t>
+        <w:t xml:space="preserve">Studi </w:t>
+      </w:r>
+      <w:proofErr w:type="spellStart"/>
+      <w:r>
+        <w:rPr>
+          <w:rFonts w:ascii="Times New Roman" w:hAnsi="Times New Roman" w:cs="Times New Roman"/>
+          <w:sz w:val="24"/>
+          <w:szCs w:val="24"/>
+        </w:rPr>
+        <w:t>kasus</w:t>
+      </w:r>
+      <w:proofErr w:type="spellEnd"/>
+      <w:r>
+        <w:rPr>
+          <w:rFonts w:ascii="Times New Roman" w:hAnsi="Times New Roman" w:cs="Times New Roman"/>
+          <w:sz w:val="24"/>
+          <w:szCs w:val="24"/>
+        </w:rPr>
+        <w:t xml:space="preserve"> 2</w:t>
       </w:r>
     </w:p>
     <w:p>
@@ -1311,7 +3158,25 @@
           <w:sz w:val="24"/>
           <w:szCs w:val="24"/>
         </w:rPr>
-        <w:t>Screenshot hasil program</w:t>
+        <w:t xml:space="preserve">Screenshot </w:t>
+      </w:r>
+      <w:proofErr w:type="spellStart"/>
+      <w:r>
+        <w:rPr>
+          <w:rFonts w:ascii="Times New Roman" w:hAnsi="Times New Roman" w:cs="Times New Roman"/>
+          <w:sz w:val="24"/>
+          <w:szCs w:val="24"/>
+        </w:rPr>
+        <w:t>hasil</w:t>
+      </w:r>
+      <w:proofErr w:type="spellEnd"/>
+      <w:r>
+        <w:rPr>
+          <w:rFonts w:ascii="Times New Roman" w:hAnsi="Times New Roman" w:cs="Times New Roman"/>
+          <w:sz w:val="24"/>
+          <w:szCs w:val="24"/>
+        </w:rPr>
+        <w:t xml:space="preserve"> program</w:t>
       </w:r>
     </w:p>
     <w:p>
@@ -1383,6 +3248,7 @@
           <w:szCs w:val="24"/>
         </w:rPr>
       </w:pPr>
+      <w:proofErr w:type="spellStart"/>
       <w:r>
         <w:rPr>
           <w:rFonts w:ascii="Times New Roman" w:hAnsi="Times New Roman" w:cs="Times New Roman"/>
@@ -1391,6 +3257,7 @@
         </w:rPr>
         <w:t>Penjelasan</w:t>
       </w:r>
+      <w:proofErr w:type="spellEnd"/>
     </w:p>
     <w:p>
       <w:pPr>
@@ -1412,7 +3279,43 @@
           <w:sz w:val="24"/>
           <w:szCs w:val="24"/>
         </w:rPr>
-        <w:t>Modify the program to add a try statement that encompasses the entire while loop. The try and opening { should go before the while, and the catch after the loop body. Catch a NumberFormatException and have an empty body for the catch.</w:t>
+        <w:t xml:space="preserve">Modify the program to add a try statement that encompasses the entire while loop. The try and opening </w:t>
+      </w:r>
+      <w:proofErr w:type="gramStart"/>
+      <w:r>
+        <w:rPr>
+          <w:rFonts w:ascii="Times New Roman" w:hAnsi="Times New Roman" w:cs="Times New Roman"/>
+          <w:sz w:val="24"/>
+          <w:szCs w:val="24"/>
+        </w:rPr>
+        <w:t>{ should</w:t>
+      </w:r>
+      <w:proofErr w:type="gramEnd"/>
+      <w:r>
+        <w:rPr>
+          <w:rFonts w:ascii="Times New Roman" w:hAnsi="Times New Roman" w:cs="Times New Roman"/>
+          <w:sz w:val="24"/>
+          <w:szCs w:val="24"/>
+        </w:rPr>
+        <w:t xml:space="preserve"> go before the while, and the catch after the loop body. Catch a </w:t>
+      </w:r>
+      <w:proofErr w:type="spellStart"/>
+      <w:r>
+        <w:rPr>
+          <w:rFonts w:ascii="Times New Roman" w:hAnsi="Times New Roman" w:cs="Times New Roman"/>
+          <w:sz w:val="24"/>
+          <w:szCs w:val="24"/>
+        </w:rPr>
+        <w:t>NumberFormatException</w:t>
+      </w:r>
+      <w:proofErr w:type="spellEnd"/>
+      <w:r>
+        <w:rPr>
+          <w:rFonts w:ascii="Times New Roman" w:hAnsi="Times New Roman" w:cs="Times New Roman"/>
+          <w:sz w:val="24"/>
+          <w:szCs w:val="24"/>
+        </w:rPr>
+        <w:t xml:space="preserve"> and have an empty body for the catch.</w:t>
       </w:r>
     </w:p>
     <w:p>
@@ -1429,6 +3332,7 @@
       <w:r>
         <w:rPr>
           <w:rFonts w:ascii="Times New Roman" w:hAnsi="Times New Roman" w:cs="Times New Roman"/>
+          <w:noProof/>
           <w:sz w:val="24"/>
           <w:szCs w:val="24"/>
         </w:rPr>
@@ -1506,6 +3410,7 @@
       <w:r>
         <w:rPr>
           <w:rFonts w:ascii="Times New Roman" w:hAnsi="Times New Roman" w:cs="Times New Roman"/>
+          <w:noProof/>
           <w:sz w:val="24"/>
           <w:szCs w:val="24"/>
         </w:rPr>
@@ -1589,7 +3494,25 @@
           <w:sz w:val="24"/>
           <w:szCs w:val="24"/>
         </w:rPr>
-        <w:t>Studi kasus 3</w:t>
+        <w:t xml:space="preserve">Studi </w:t>
+      </w:r>
+      <w:proofErr w:type="spellStart"/>
+      <w:r>
+        <w:rPr>
+          <w:rFonts w:ascii="Times New Roman" w:hAnsi="Times New Roman" w:cs="Times New Roman"/>
+          <w:sz w:val="24"/>
+          <w:szCs w:val="24"/>
+        </w:rPr>
+        <w:t>kasus</w:t>
+      </w:r>
+      <w:proofErr w:type="spellEnd"/>
+      <w:r>
+        <w:rPr>
+          <w:rFonts w:ascii="Times New Roman" w:hAnsi="Times New Roman" w:cs="Times New Roman"/>
+          <w:sz w:val="24"/>
+          <w:szCs w:val="24"/>
+        </w:rPr>
+        <w:t xml:space="preserve"> 3</w:t>
       </w:r>
     </w:p>
     <w:p>
@@ -1612,7 +3535,25 @@
           <w:sz w:val="24"/>
           <w:szCs w:val="24"/>
         </w:rPr>
-        <w:t>Screenshot hasil program</w:t>
+        <w:t xml:space="preserve">Screenshot </w:t>
+      </w:r>
+      <w:proofErr w:type="spellStart"/>
+      <w:r>
+        <w:rPr>
+          <w:rFonts w:ascii="Times New Roman" w:hAnsi="Times New Roman" w:cs="Times New Roman"/>
+          <w:sz w:val="24"/>
+          <w:szCs w:val="24"/>
+        </w:rPr>
+        <w:t>hasil</w:t>
+      </w:r>
+      <w:proofErr w:type="spellEnd"/>
+      <w:r>
+        <w:rPr>
+          <w:rFonts w:ascii="Times New Roman" w:hAnsi="Times New Roman" w:cs="Times New Roman"/>
+          <w:sz w:val="24"/>
+          <w:szCs w:val="24"/>
+        </w:rPr>
+        <w:t xml:space="preserve"> program</w:t>
       </w:r>
     </w:p>
     <w:p>
@@ -1629,6 +3570,7 @@
       <w:r>
         <w:rPr>
           <w:rFonts w:ascii="Times New Roman" w:hAnsi="Times New Roman" w:cs="Times New Roman"/>
+          <w:noProof/>
           <w:sz w:val="24"/>
           <w:szCs w:val="24"/>
         </w:rPr>
@@ -1683,6 +3625,7 @@
           <w:szCs w:val="24"/>
         </w:rPr>
       </w:pPr>
+      <w:proofErr w:type="spellStart"/>
       <w:r>
         <w:rPr>
           <w:rFonts w:ascii="Times New Roman" w:hAnsi="Times New Roman" w:cs="Times New Roman"/>
@@ -1692,6 +3635,7 @@
         <w:lastRenderedPageBreak/>
         <w:t>Penjelasan</w:t>
       </w:r>
+      <w:proofErr w:type="spellEnd"/>
     </w:p>
     <w:p>
       <w:pPr>
@@ -1713,7 +3657,25 @@
           <w:sz w:val="24"/>
           <w:szCs w:val="24"/>
         </w:rPr>
-        <w:t>Modify the header of the factorial method to indicate that factorial can throw an IllegalArgumentException.</w:t>
+        <w:t xml:space="preserve">Modify the header of the factorial method to indicate that factorial can throw an </w:t>
+      </w:r>
+      <w:proofErr w:type="spellStart"/>
+      <w:r>
+        <w:rPr>
+          <w:rFonts w:ascii="Times New Roman" w:hAnsi="Times New Roman" w:cs="Times New Roman"/>
+          <w:sz w:val="24"/>
+          <w:szCs w:val="24"/>
+        </w:rPr>
+        <w:t>IllegalArgumentException</w:t>
+      </w:r>
+      <w:proofErr w:type="spellEnd"/>
+      <w:r>
+        <w:rPr>
+          <w:rFonts w:ascii="Times New Roman" w:hAnsi="Times New Roman" w:cs="Times New Roman"/>
+          <w:sz w:val="24"/>
+          <w:szCs w:val="24"/>
+        </w:rPr>
+        <w:t>.</w:t>
       </w:r>
     </w:p>
     <w:p>
@@ -1730,6 +3692,7 @@
       <w:r>
         <w:rPr>
           <w:rFonts w:ascii="Times New Roman" w:hAnsi="Times New Roman" w:cs="Times New Roman"/>
+          <w:noProof/>
           <w:sz w:val="24"/>
           <w:szCs w:val="24"/>
         </w:rPr>
@@ -1790,7 +3753,43 @@
           <w:sz w:val="24"/>
           <w:szCs w:val="24"/>
         </w:rPr>
-        <w:t>Modify the body of factorial to check the value of the argument and, if it is negative, throw an IllegalArgumentException. Note that what you pass to throw is actually an instance of the IllegalArgumentException class, and that the constructor takes a String parameter. Use this parameter to be specific about what the problem is.</w:t>
+        <w:t xml:space="preserve">Modify the body of factorial to check the value of the argument and, if it is negative, throw an </w:t>
+      </w:r>
+      <w:proofErr w:type="spellStart"/>
+      <w:r>
+        <w:rPr>
+          <w:rFonts w:ascii="Times New Roman" w:hAnsi="Times New Roman" w:cs="Times New Roman"/>
+          <w:sz w:val="24"/>
+          <w:szCs w:val="24"/>
+        </w:rPr>
+        <w:t>IllegalArgumentException</w:t>
+      </w:r>
+      <w:proofErr w:type="spellEnd"/>
+      <w:r>
+        <w:rPr>
+          <w:rFonts w:ascii="Times New Roman" w:hAnsi="Times New Roman" w:cs="Times New Roman"/>
+          <w:sz w:val="24"/>
+          <w:szCs w:val="24"/>
+        </w:rPr>
+        <w:t xml:space="preserve">. Note that what you pass to throw is actually an instance of the </w:t>
+      </w:r>
+      <w:proofErr w:type="spellStart"/>
+      <w:r>
+        <w:rPr>
+          <w:rFonts w:ascii="Times New Roman" w:hAnsi="Times New Roman" w:cs="Times New Roman"/>
+          <w:sz w:val="24"/>
+          <w:szCs w:val="24"/>
+        </w:rPr>
+        <w:t>IllegalArgumentException</w:t>
+      </w:r>
+      <w:proofErr w:type="spellEnd"/>
+      <w:r>
+        <w:rPr>
+          <w:rFonts w:ascii="Times New Roman" w:hAnsi="Times New Roman" w:cs="Times New Roman"/>
+          <w:sz w:val="24"/>
+          <w:szCs w:val="24"/>
+        </w:rPr>
+        <w:t xml:space="preserve"> class, and that the constructor takes a String parameter. Use this parameter to be specific about what the problem is.</w:t>
       </w:r>
     </w:p>
     <w:p>
@@ -1807,6 +3806,7 @@
       <w:r>
         <w:rPr>
           <w:rFonts w:ascii="Times New Roman" w:hAnsi="Times New Roman" w:cs="Times New Roman"/>
+          <w:noProof/>
           <w:sz w:val="24"/>
           <w:szCs w:val="24"/>
         </w:rPr>
@@ -1884,6 +3884,7 @@
       <w:r>
         <w:rPr>
           <w:rFonts w:ascii="Times New Roman" w:hAnsi="Times New Roman" w:cs="Times New Roman"/>
+          <w:noProof/>
           <w:sz w:val="24"/>
           <w:szCs w:val="24"/>
         </w:rPr>
@@ -1961,6 +3962,7 @@
       <w:r>
         <w:rPr>
           <w:rFonts w:ascii="Times New Roman" w:hAnsi="Times New Roman" w:cs="Times New Roman"/>
+          <w:noProof/>
           <w:sz w:val="24"/>
           <w:szCs w:val="24"/>
         </w:rPr>
@@ -2021,7 +4023,43 @@
           <w:sz w:val="24"/>
           <w:szCs w:val="24"/>
         </w:rPr>
-        <w:t>Returning a negative number for values over 16 also is not correct. The problem is arithmetic overflow—the factorial is bigger than can be represented by an int. This can also be thought of as an IllegalArgumentException—this factorial method is only defined for arguments up to 16. Modify your code in factorial to check for an argument over 16 as well as for a negative argument. You should throw an IllegalArgumentException in either case, but pass different messages to the constructor so that the problem is clear.</w:t>
+        <w:t xml:space="preserve">Returning a negative number for values over 16 also is not correct. The problem is arithmetic overflow—the factorial is bigger than can be represented by an int. This can also be thought of as an </w:t>
+      </w:r>
+      <w:proofErr w:type="spellStart"/>
+      <w:r>
+        <w:rPr>
+          <w:rFonts w:ascii="Times New Roman" w:hAnsi="Times New Roman" w:cs="Times New Roman"/>
+          <w:sz w:val="24"/>
+          <w:szCs w:val="24"/>
+        </w:rPr>
+        <w:t>IllegalArgumentException</w:t>
+      </w:r>
+      <w:proofErr w:type="spellEnd"/>
+      <w:r>
+        <w:rPr>
+          <w:rFonts w:ascii="Times New Roman" w:hAnsi="Times New Roman" w:cs="Times New Roman"/>
+          <w:sz w:val="24"/>
+          <w:szCs w:val="24"/>
+        </w:rPr>
+        <w:t xml:space="preserve">—this factorial method is only defined for arguments up to 16. Modify your code in factorial to check for an argument over 16 as well as for a negative argument. You should throw an </w:t>
+      </w:r>
+      <w:proofErr w:type="spellStart"/>
+      <w:r>
+        <w:rPr>
+          <w:rFonts w:ascii="Times New Roman" w:hAnsi="Times New Roman" w:cs="Times New Roman"/>
+          <w:sz w:val="24"/>
+          <w:szCs w:val="24"/>
+        </w:rPr>
+        <w:t>IllegalArgumentException</w:t>
+      </w:r>
+      <w:proofErr w:type="spellEnd"/>
+      <w:r>
+        <w:rPr>
+          <w:rFonts w:ascii="Times New Roman" w:hAnsi="Times New Roman" w:cs="Times New Roman"/>
+          <w:sz w:val="24"/>
+          <w:szCs w:val="24"/>
+        </w:rPr>
+        <w:t xml:space="preserve"> in either case, but pass different messages to the constructor so that the problem is clear.</w:t>
       </w:r>
     </w:p>
     <w:p>
@@ -2038,6 +4076,7 @@
       <w:r>
         <w:rPr>
           <w:rFonts w:ascii="Times New Roman" w:hAnsi="Times New Roman" w:cs="Times New Roman"/>
+          <w:noProof/>
           <w:sz w:val="24"/>
           <w:szCs w:val="24"/>
         </w:rPr>
@@ -2104,29 +4143,56 @@
           <w:sz w:val="24"/>
           <w:szCs w:val="24"/>
         </w:rPr>
-        <w:t xml:space="preserve">Link github: </w:t>
+        <w:t xml:space="preserve">Link </w:t>
+      </w:r>
+      <w:proofErr w:type="spellStart"/>
+      <w:r>
+        <w:rPr>
+          <w:rFonts w:ascii="Times New Roman" w:hAnsi="Times New Roman" w:cs="Times New Roman"/>
+          <w:sz w:val="24"/>
+          <w:szCs w:val="24"/>
+        </w:rPr>
+        <w:t>github</w:t>
+      </w:r>
+      <w:proofErr w:type="spellEnd"/>
+      <w:r>
+        <w:rPr>
+          <w:rFonts w:ascii="Times New Roman" w:hAnsi="Times New Roman" w:cs="Times New Roman"/>
+          <w:sz w:val="24"/>
+          <w:szCs w:val="24"/>
+        </w:rPr>
+        <w:t xml:space="preserve">: </w:t>
       </w:r>
       <w:hyperlink r:id="rId20" w:history="1">
+        <w:proofErr w:type="spellStart"/>
         <w:r>
           <w:rPr>
             <w:rStyle w:val="Hyperlink"/>
-            <w:rFonts w:ascii="Times New Roman" w:hAnsi="Times New Roman" w:cs="Times New Roman"/>
-            <w:sz w:val="24"/>
-            <w:szCs w:val="24"/>
           </w:rPr>
-          <w:t>Tugas-PBO/Week-8 at main · RaditZX/Tugas-PBO (github.com)</w:t>
+          <w:t>Tugas</w:t>
+        </w:r>
+        <w:proofErr w:type="spellEnd"/>
+        <w:r>
+          <w:rPr>
+            <w:rStyle w:val="Hyperlink"/>
+          </w:rPr>
+          <w:t>-PBO/Week-9 at main · RaditZX/</w:t>
+        </w:r>
+        <w:proofErr w:type="spellStart"/>
+        <w:r>
+          <w:rPr>
+            <w:rStyle w:val="Hyperlink"/>
+          </w:rPr>
+          <w:t>Tugas</w:t>
+        </w:r>
+        <w:proofErr w:type="spellEnd"/>
+        <w:r>
+          <w:rPr>
+            <w:rStyle w:val="Hyperlink"/>
+          </w:rPr>
+          <w:t>-PBO</w:t>
         </w:r>
       </w:hyperlink>
-    </w:p>
-    <w:p>
-      <w:pPr>
-        <w:jc w:val="both"/>
-        <w:rPr>
-          <w:rFonts w:ascii="Times New Roman" w:hAnsi="Times New Roman" w:cs="Times New Roman"/>
-          <w:sz w:val="24"/>
-          <w:szCs w:val="24"/>
-        </w:rPr>
-      </w:pPr>
     </w:p>
     <w:p>
       <w:pPr>
@@ -3836,6 +5902,18 @@
       <w:u w:val="single"/>
     </w:rPr>
   </w:style>
+  <w:style w:type="character" w:styleId="UnresolvedMention">
+    <w:name w:val="Unresolved Mention"/>
+    <w:basedOn w:val="DefaultParagraphFont"/>
+    <w:uiPriority w:val="99"/>
+    <w:semiHidden/>
+    <w:unhideWhenUsed/>
+    <w:rsid w:val="00851530"/>
+    <w:rPr>
+      <w:color w:val="605E5C"/>
+      <w:shd w:val="clear" w:color="auto" w:fill="E1DFDD"/>
+    </w:rPr>
+  </w:style>
 </w:styles>
 </file>
 

</xml_diff>